<commit_message>
se ha añadido lecturas de preescolar, se ha corregido error en las imagenes del ebook de preescolar, agregamos actividad de aprendo vocales, se agrega reporte de alumno para comprension y velocidad, se agrega asistente de voz con restriccion de niveles segun rol, se corrigio error en el servidor de cards velocidad, se corrigio error en insercion de comprension lectora cnb y pisa, queda pendiente un error no funciona microfono en el servidor solucion se necesita certificado ssl para el dominio
</commit_message>
<xml_diff>
--- a/atomLector/1in/lect1/comprensionLectora.docx
+++ b/atomLector/1in/lect1/comprensionLectora.docx
@@ -1,6 +1,6 @@
 
 <file path=word/document.xml><?xml version="1.0" encoding="utf-8"?>
-<w:document xmlns:ve="http://schemas.openxmlformats.org/markup-compatibility/2006" xmlns:o="urn:schemas-microsoft-com:office:office" xmlns:r="http://schemas.openxmlformats.org/officeDocument/2006/relationships" xmlns:m="http://schemas.openxmlformats.org/officeDocument/2006/math" xmlns:v="urn:schemas-microsoft-com:vml" xmlns:wp="http://schemas.openxmlformats.org/drawingml/2006/wordprocessingDrawing" xmlns:w10="urn:schemas-microsoft-com:office:word" xmlns:w="http://schemas.openxmlformats.org/wordprocessingml/2006/main" xmlns:wne="http://schemas.microsoft.com/office/word/2006/wordml">
+<w:document xmlns:wpc="http://schemas.microsoft.com/office/word/2010/wordprocessingCanvas" xmlns:cx="http://schemas.microsoft.com/office/drawing/2014/chartex" xmlns:cx1="http://schemas.microsoft.com/office/drawing/2015/9/8/chartex" xmlns:cx2="http://schemas.microsoft.com/office/drawing/2015/10/21/chartex" xmlns:cx3="http://schemas.microsoft.com/office/drawing/2016/5/9/chartex" xmlns:cx4="http://schemas.microsoft.com/office/drawing/2016/5/10/chartex" xmlns:cx5="http://schemas.microsoft.com/office/drawing/2016/5/11/chartex" xmlns:cx6="http://schemas.microsoft.com/office/drawing/2016/5/12/chartex" xmlns:cx7="http://schemas.microsoft.com/office/drawing/2016/5/13/chartex" xmlns:cx8="http://schemas.microsoft.com/office/drawing/2016/5/14/chartex" xmlns:mc="http://schemas.openxmlformats.org/markup-compatibility/2006" xmlns:aink="http://schemas.microsoft.com/office/drawing/2016/ink" xmlns:am3d="http://schemas.microsoft.com/office/drawing/2017/model3d" xmlns:o="urn:schemas-microsoft-com:office:office" xmlns:r="http://schemas.openxmlformats.org/officeDocument/2006/relationships" xmlns:m="http://schemas.openxmlformats.org/officeDocument/2006/math" xmlns:v="urn:schemas-microsoft-com:vml" xmlns:wp14="http://schemas.microsoft.com/office/word/2010/wordprocessingDrawing" xmlns:wp="http://schemas.openxmlformats.org/drawingml/2006/wordprocessingDrawing" xmlns:w10="urn:schemas-microsoft-com:office:word" xmlns:w="http://schemas.openxmlformats.org/wordprocessingml/2006/main" xmlns:w14="http://schemas.microsoft.com/office/word/2010/wordml" xmlns:w15="http://schemas.microsoft.com/office/word/2012/wordml" xmlns:w16cid="http://schemas.microsoft.com/office/word/2016/wordml/cid" xmlns:w16se="http://schemas.microsoft.com/office/word/2015/wordml/symex" xmlns:wpg="http://schemas.microsoft.com/office/word/2010/wordprocessingGroup" xmlns:wpi="http://schemas.microsoft.com/office/word/2010/wordprocessingInk" xmlns:wne="http://schemas.microsoft.com/office/word/2006/wordml" xmlns:wps="http://schemas.microsoft.com/office/word/2010/wordprocessingShape" mc:Ignorable="w14 w15 w16se w16cid wp14">
   <w:body>
     <w:p>
       <w:pPr>
@@ -1726,6 +1726,7 @@
           <w:vertAlign w:val="superscript"/>
         </w:rPr>
       </w:pPr>
+      <w:proofErr w:type="spellStart"/>
       <w:r>
         <w:rPr>
           <w:rFonts w:ascii="Comic Sans MS" w:hAnsi="Comic Sans MS"/>
@@ -1735,11 +1736,10 @@
           <w:vertAlign w:val="superscript"/>
         </w:rPr>
         <w:lastRenderedPageBreak/>
-        <w:t>Glosario de palabras:</w:t>
-      </w:r>
-    </w:p>
-    <w:p>
-      <w:pPr>
+        <w:t>Vocavulario</w:t>
+      </w:r>
+      <w:proofErr w:type="spellEnd"/>
+      <w:r>
         <w:rPr>
           <w:rFonts w:ascii="Comic Sans MS" w:hAnsi="Comic Sans MS"/>
           <w:b/>
@@ -1747,8 +1747,11 @@
           <w:szCs w:val="36"/>
           <w:vertAlign w:val="superscript"/>
         </w:rPr>
-      </w:pPr>
-      <w:r>
+        <w:t>:</w:t>
+      </w:r>
+    </w:p>
+    <w:p>
+      <w:pPr>
         <w:rPr>
           <w:rFonts w:ascii="Comic Sans MS" w:hAnsi="Comic Sans MS"/>
           <w:b/>
@@ -1756,8 +1759,7 @@
           <w:szCs w:val="36"/>
           <w:vertAlign w:val="superscript"/>
         </w:rPr>
-        <w:t>Urbe:</w:t>
-      </w:r>
+      </w:pPr>
     </w:p>
     <w:p>
       <w:pPr>
@@ -1777,11 +1779,9 @@
           <w:szCs w:val="36"/>
           <w:vertAlign w:val="superscript"/>
         </w:rPr>
-        <w:t>Minino:</w:t>
-      </w:r>
-    </w:p>
-    <w:p>
-      <w:pPr>
+        <w:t>Libreta:</w:t>
+      </w:r>
+      <w:r>
         <w:rPr>
           <w:rFonts w:ascii="Comic Sans MS" w:hAnsi="Comic Sans MS"/>
           <w:b/>
@@ -1789,8 +1789,19 @@
           <w:szCs w:val="36"/>
           <w:vertAlign w:val="superscript"/>
         </w:rPr>
-      </w:pPr>
-      <w:r>
+        <w:t xml:space="preserve"> </w:t>
+      </w:r>
+      <w:r>
+        <w:rPr>
+          <w:rFonts w:ascii="Arial" w:hAnsi="Arial" w:cs="Arial"/>
+          <w:color w:val="222222"/>
+          <w:shd w:val="clear" w:color="auto" w:fill="FFFFFF"/>
+        </w:rPr>
+        <w:t>Conjunto de hojas de papel en blanco, unidas con una espiral o dobladas, encajadas y cosidas, que forman un libro delgado y sirve para anotar cosas.</w:t>
+      </w:r>
+    </w:p>
+    <w:p>
+      <w:pPr>
         <w:rPr>
           <w:rFonts w:ascii="Comic Sans MS" w:hAnsi="Comic Sans MS"/>
           <w:b/>
@@ -1798,11 +1809,8 @@
           <w:szCs w:val="36"/>
           <w:vertAlign w:val="superscript"/>
         </w:rPr>
-        <w:t>Atosigaba:</w:t>
-      </w:r>
-    </w:p>
-    <w:p>
-      <w:pPr>
+      </w:pPr>
+      <w:r>
         <w:rPr>
           <w:rFonts w:ascii="Comic Sans MS" w:hAnsi="Comic Sans MS"/>
           <w:b/>
@@ -1810,8 +1818,27 @@
           <w:szCs w:val="36"/>
           <w:vertAlign w:val="superscript"/>
         </w:rPr>
-      </w:pPr>
-      <w:r>
+        <w:t>País:</w:t>
+      </w:r>
+      <w:r>
+        <w:rPr>
+          <w:rFonts w:ascii="Arial" w:hAnsi="Arial" w:cs="Arial"/>
+          <w:color w:val="222222"/>
+          <w:shd w:val="clear" w:color="auto" w:fill="FFFFFF"/>
+        </w:rPr>
+        <w:t xml:space="preserve"> Comunidad</w:t>
+      </w:r>
+      <w:r>
+        <w:rPr>
+          <w:rFonts w:ascii="Arial" w:hAnsi="Arial" w:cs="Arial"/>
+          <w:color w:val="222222"/>
+          <w:shd w:val="clear" w:color="auto" w:fill="FFFFFF"/>
+        </w:rPr>
+        <w:t xml:space="preserve"> social con una organización política común y un territorio y órganos de gobierno propios que es soberana e independiente políticamente de otras comunidades.</w:t>
+      </w:r>
+    </w:p>
+    <w:p>
+      <w:pPr>
         <w:rPr>
           <w:rFonts w:ascii="Comic Sans MS" w:hAnsi="Comic Sans MS"/>
           <w:b/>
@@ -1819,11 +1846,8 @@
           <w:szCs w:val="36"/>
           <w:vertAlign w:val="superscript"/>
         </w:rPr>
-        <w:t>Perturbarlo:</w:t>
-      </w:r>
-    </w:p>
-    <w:p>
-      <w:pPr>
+      </w:pPr>
+      <w:r>
         <w:rPr>
           <w:rFonts w:ascii="Comic Sans MS" w:hAnsi="Comic Sans MS"/>
           <w:b/>
@@ -1831,7 +1855,8 @@
           <w:szCs w:val="36"/>
           <w:vertAlign w:val="superscript"/>
         </w:rPr>
-      </w:pPr>
+        <w:t>dorado:</w:t>
+      </w:r>
       <w:r>
         <w:rPr>
           <w:rFonts w:ascii="Comic Sans MS" w:hAnsi="Comic Sans MS"/>
@@ -1840,14 +1865,21 @@
           <w:szCs w:val="36"/>
           <w:vertAlign w:val="superscript"/>
         </w:rPr>
-        <w:t>Madriguera:</w:t>
-      </w:r>
-    </w:p>
-    <w:p>
-      <w:pPr>
-        <w:rPr>
-          <w:rFonts w:ascii="Comic Sans MS" w:hAnsi="Comic Sans MS"/>
-          <w:b/>
+        <w:t xml:space="preserve"> </w:t>
+      </w:r>
+      <w:r>
+        <w:rPr>
+          <w:rFonts w:ascii="Arial" w:hAnsi="Arial" w:cs="Arial"/>
+          <w:color w:val="222222"/>
+          <w:shd w:val="clear" w:color="auto" w:fill="FFFFFF"/>
+        </w:rPr>
+        <w:t>Que es amarillo como el oro o tiene el brillo del oro.</w:t>
+      </w:r>
+    </w:p>
+    <w:p>
+      <w:pPr>
+        <w:rPr>
+          <w:rFonts w:ascii="Comic Sans MS" w:hAnsi="Comic Sans MS"/>
           <w:sz w:val="36"/>
           <w:szCs w:val="36"/>
           <w:vertAlign w:val="superscript"/>
@@ -1861,11 +1893,9 @@
           <w:szCs w:val="36"/>
           <w:vertAlign w:val="superscript"/>
         </w:rPr>
-        <w:t>Provisiones:</w:t>
-      </w:r>
-    </w:p>
-    <w:p>
-      <w:pPr>
+        <w:t>lejano:</w:t>
+      </w:r>
+      <w:r>
         <w:rPr>
           <w:rFonts w:ascii="Comic Sans MS" w:hAnsi="Comic Sans MS"/>
           <w:b/>
@@ -1873,16 +1903,16 @@
           <w:szCs w:val="36"/>
           <w:vertAlign w:val="superscript"/>
         </w:rPr>
-      </w:pPr>
-      <w:r>
-        <w:rPr>
-          <w:rFonts w:ascii="Comic Sans MS" w:hAnsi="Comic Sans MS"/>
-          <w:b/>
+        <w:t xml:space="preserve"> </w:t>
+      </w:r>
+      <w:r>
+        <w:rPr>
+          <w:rFonts w:ascii="Comic Sans MS" w:hAnsi="Comic Sans MS"/>
           <w:sz w:val="36"/>
           <w:szCs w:val="36"/>
           <w:vertAlign w:val="superscript"/>
         </w:rPr>
-        <w:t>Inanición:</w:t>
+        <w:t>Es decir que algo está muy retirado.</w:t>
       </w:r>
     </w:p>
     <w:p>
@@ -1903,11 +1933,9 @@
           <w:szCs w:val="36"/>
           <w:vertAlign w:val="superscript"/>
         </w:rPr>
-        <w:t>Asamblea:</w:t>
-      </w:r>
-    </w:p>
-    <w:p>
-      <w:pPr>
+        <w:t>Hada:</w:t>
+      </w:r>
+      <w:r>
         <w:rPr>
           <w:rFonts w:ascii="Comic Sans MS" w:hAnsi="Comic Sans MS"/>
           <w:b/>
@@ -1915,20 +1943,43 @@
           <w:szCs w:val="36"/>
           <w:vertAlign w:val="superscript"/>
         </w:rPr>
-      </w:pPr>
-      <w:r>
-        <w:rPr>
-          <w:rFonts w:ascii="Comic Sans MS" w:hAnsi="Comic Sans MS"/>
-          <w:b/>
+        <w:t xml:space="preserve"> </w:t>
+      </w:r>
+      <w:r>
+        <w:rPr>
+          <w:rFonts w:ascii="Arial" w:hAnsi="Arial" w:cs="Arial"/>
+          <w:color w:val="222222"/>
+          <w:shd w:val="clear" w:color="auto" w:fill="FFFFFF"/>
+        </w:rPr>
+        <w:t xml:space="preserve">Ser fantástico con figura de mujer bella y </w:t>
+      </w:r>
+      <w:r>
+        <w:rPr>
+          <w:rFonts w:ascii="Arial" w:hAnsi="Arial" w:cs="Arial"/>
+          <w:color w:val="222222"/>
+          <w:shd w:val="clear" w:color="auto" w:fill="FFFFFF"/>
+        </w:rPr>
+        <w:t xml:space="preserve">con </w:t>
+      </w:r>
+      <w:r>
+        <w:rPr>
+          <w:rFonts w:ascii="Arial" w:hAnsi="Arial" w:cs="Arial"/>
+          <w:color w:val="222222"/>
+          <w:shd w:val="clear" w:color="auto" w:fill="FFFFFF"/>
+        </w:rPr>
+        <w:t>poderes mágicos.</w:t>
+      </w:r>
+    </w:p>
+    <w:p>
+      <w:pPr>
+        <w:rPr>
+          <w:rFonts w:ascii="Comic Sans MS" w:hAnsi="Comic Sans MS"/>
           <w:sz w:val="36"/>
           <w:szCs w:val="36"/>
           <w:vertAlign w:val="superscript"/>
         </w:rPr>
-        <w:t>Suministros:</w:t>
-      </w:r>
-    </w:p>
-    <w:p>
-      <w:pPr>
+      </w:pPr>
+      <w:r>
         <w:rPr>
           <w:rFonts w:ascii="Comic Sans MS" w:hAnsi="Comic Sans MS"/>
           <w:b/>
@@ -1936,7 +1987,8 @@
           <w:szCs w:val="36"/>
           <w:vertAlign w:val="superscript"/>
         </w:rPr>
-      </w:pPr>
+        <w:t>Obediencia:</w:t>
+      </w:r>
       <w:r>
         <w:rPr>
           <w:rFonts w:ascii="Comic Sans MS" w:hAnsi="Comic Sans MS"/>
@@ -1945,18 +1997,28 @@
           <w:szCs w:val="36"/>
           <w:vertAlign w:val="superscript"/>
         </w:rPr>
-        <w:t>Criterio:</w:t>
-      </w:r>
-    </w:p>
-    <w:p>
-      <w:pPr>
-        <w:rPr>
-          <w:rFonts w:ascii="Comic Sans MS" w:hAnsi="Comic Sans MS"/>
-          <w:b/>
+        <w:t xml:space="preserve"> </w:t>
+      </w:r>
+      <w:r>
+        <w:rPr>
+          <w:rFonts w:ascii="Comic Sans MS" w:hAnsi="Comic Sans MS"/>
           <w:sz w:val="36"/>
           <w:szCs w:val="36"/>
           <w:vertAlign w:val="superscript"/>
         </w:rPr>
+        <w:t>Significa hacer caso a lo que diga papa, mama, maestras y personas grandes.</w:t>
+      </w:r>
+    </w:p>
+    <w:p>
+      <w:pPr>
+        <w:rPr>
+          <w:rFonts w:ascii="Comic Sans MS" w:hAnsi="Comic Sans MS"/>
+          <w:b/>
+          <w:sz w:val="36"/>
+          <w:szCs w:val="36"/>
+          <w:u w:val="single"/>
+          <w:vertAlign w:val="superscript"/>
+        </w:rPr>
       </w:pPr>
       <w:r>
         <w:rPr>
@@ -1966,11 +2028,9 @@
           <w:szCs w:val="36"/>
           <w:vertAlign w:val="superscript"/>
         </w:rPr>
-        <w:t>Factible:</w:t>
-      </w:r>
-    </w:p>
-    <w:p>
-      <w:pPr>
+        <w:t>Trayecto:</w:t>
+      </w:r>
+      <w:r>
         <w:rPr>
           <w:rFonts w:ascii="Comic Sans MS" w:hAnsi="Comic Sans MS"/>
           <w:b/>
@@ -1978,46 +2038,184 @@
           <w:szCs w:val="36"/>
           <w:vertAlign w:val="superscript"/>
         </w:rPr>
-      </w:pPr>
-      <w:r>
-        <w:rPr>
-          <w:rFonts w:ascii="Comic Sans MS" w:hAnsi="Comic Sans MS"/>
-          <w:b/>
+        <w:t xml:space="preserve">  </w:t>
+      </w:r>
+      <w:r>
+        <w:rPr>
+          <w:rFonts w:ascii="Comic Sans MS" w:hAnsi="Comic Sans MS"/>
           <w:sz w:val="36"/>
           <w:szCs w:val="36"/>
           <w:vertAlign w:val="superscript"/>
         </w:rPr>
-        <w:t>Vitorearon:</w:t>
-      </w:r>
-    </w:p>
-    <w:p>
-      <w:pPr>
-        <w:rPr>
-          <w:rFonts w:ascii="Comic Sans MS" w:hAnsi="Comic Sans MS"/>
-          <w:b/>
+        <w:t>Espacio que se recorre o que se ha de recorrer para ir de un lugar a otr</w:t>
+      </w:r>
+      <w:r>
+        <w:rPr>
+          <w:rFonts w:ascii="Comic Sans MS" w:hAnsi="Comic Sans MS"/>
           <w:sz w:val="36"/>
           <w:szCs w:val="36"/>
           <w:vertAlign w:val="superscript"/>
         </w:rPr>
-      </w:pPr>
-      <w:r>
-        <w:rPr>
-          <w:rFonts w:ascii="Comic Sans MS" w:hAnsi="Comic Sans MS"/>
-          <w:b/>
+        <w:t>o.</w:t>
+      </w:r>
+    </w:p>
+    <w:p>
+      <w:pPr>
+        <w:rPr>
+          <w:rFonts w:ascii="Comic Sans MS" w:hAnsi="Comic Sans MS"/>
           <w:sz w:val="36"/>
           <w:szCs w:val="36"/>
           <w:vertAlign w:val="superscript"/>
         </w:rPr>
-        <w:t>Asediaba:</w:t>
-      </w:r>
-    </w:p>
-    <w:p>
-      <w:pPr>
-        <w:rPr>
-          <w:rFonts w:ascii="Comic Sans MS" w:hAnsi="Comic Sans MS"/>
+      </w:pPr>
+      <w:r>
+        <w:rPr>
+          <w:rFonts w:ascii="Comic Sans MS" w:hAnsi="Comic Sans MS"/>
+          <w:b/>
           <w:sz w:val="36"/>
           <w:szCs w:val="36"/>
           <w:vertAlign w:val="superscript"/>
+        </w:rPr>
+        <w:t>Secreto:</w:t>
+      </w:r>
+      <w:r>
+        <w:rPr>
+          <w:rFonts w:ascii="Comic Sans MS" w:hAnsi="Comic Sans MS"/>
+          <w:b/>
+          <w:sz w:val="36"/>
+          <w:szCs w:val="36"/>
+          <w:vertAlign w:val="superscript"/>
+        </w:rPr>
+        <w:t xml:space="preserve"> </w:t>
+      </w:r>
+      <w:r>
+        <w:rPr>
+          <w:rFonts w:ascii="Comic Sans MS" w:hAnsi="Comic Sans MS"/>
+          <w:sz w:val="36"/>
+          <w:szCs w:val="36"/>
+          <w:vertAlign w:val="superscript"/>
+        </w:rPr>
+        <w:t>significa algo que es oculto o que solo tu con otra persona sabes.</w:t>
+      </w:r>
+    </w:p>
+    <w:p>
+      <w:pPr>
+        <w:rPr>
+          <w:rFonts w:ascii="Comic Sans MS" w:hAnsi="Comic Sans MS"/>
+          <w:sz w:val="36"/>
+          <w:szCs w:val="36"/>
+          <w:vertAlign w:val="superscript"/>
+        </w:rPr>
+      </w:pPr>
+      <w:r>
+        <w:rPr>
+          <w:rFonts w:ascii="Comic Sans MS" w:hAnsi="Comic Sans MS"/>
+          <w:b/>
+          <w:sz w:val="36"/>
+          <w:szCs w:val="36"/>
+          <w:vertAlign w:val="superscript"/>
+        </w:rPr>
+        <w:t>Recuerdo:</w:t>
+      </w:r>
+      <w:r>
+        <w:rPr>
+          <w:rFonts w:ascii="Comic Sans MS" w:hAnsi="Comic Sans MS"/>
+          <w:b/>
+          <w:sz w:val="36"/>
+          <w:szCs w:val="36"/>
+          <w:vertAlign w:val="superscript"/>
+        </w:rPr>
+        <w:t xml:space="preserve"> </w:t>
+      </w:r>
+      <w:r>
+        <w:rPr>
+          <w:rFonts w:ascii="Comic Sans MS" w:hAnsi="Comic Sans MS"/>
+          <w:sz w:val="36"/>
+          <w:szCs w:val="36"/>
+          <w:vertAlign w:val="superscript"/>
+        </w:rPr>
+        <w:t xml:space="preserve"> es algo que tu memorizaste algo que ya paso, pero no se te olvida.</w:t>
+      </w:r>
+    </w:p>
+    <w:p>
+      <w:pPr>
+        <w:rPr>
+          <w:rFonts w:ascii="Comic Sans MS" w:hAnsi="Comic Sans MS"/>
+          <w:sz w:val="36"/>
+          <w:szCs w:val="36"/>
+          <w:vertAlign w:val="superscript"/>
+        </w:rPr>
+      </w:pPr>
+      <w:r>
+        <w:rPr>
+          <w:rFonts w:ascii="Comic Sans MS" w:hAnsi="Comic Sans MS"/>
+          <w:b/>
+          <w:sz w:val="36"/>
+          <w:szCs w:val="36"/>
+          <w:vertAlign w:val="superscript"/>
+        </w:rPr>
+        <w:t>Ventaja:</w:t>
+      </w:r>
+      <w:r>
+        <w:rPr>
+          <w:rFonts w:ascii="Comic Sans MS" w:hAnsi="Comic Sans MS"/>
+          <w:b/>
+          <w:sz w:val="36"/>
+          <w:szCs w:val="36"/>
+          <w:vertAlign w:val="superscript"/>
+        </w:rPr>
+        <w:t xml:space="preserve"> </w:t>
+      </w:r>
+      <w:r>
+        <w:rPr>
+          <w:rFonts w:ascii="Comic Sans MS" w:hAnsi="Comic Sans MS"/>
+          <w:sz w:val="36"/>
+          <w:szCs w:val="36"/>
+          <w:vertAlign w:val="superscript"/>
+        </w:rPr>
+        <w:t xml:space="preserve"> significa ir delante o que tu vas ganando.</w:t>
+      </w:r>
+      <w:bookmarkStart w:id="0" w:name="_GoBack"/>
+      <w:bookmarkEnd w:id="0"/>
+    </w:p>
+    <w:p>
+      <w:pPr>
+        <w:rPr>
+          <w:rFonts w:ascii="Comic Sans MS" w:hAnsi="Comic Sans MS"/>
+          <w:b/>
+          <w:sz w:val="36"/>
+          <w:szCs w:val="36"/>
+          <w:vertAlign w:val="superscript"/>
+        </w:rPr>
+      </w:pPr>
+      <w:r>
+        <w:rPr>
+          <w:rFonts w:ascii="Comic Sans MS" w:hAnsi="Comic Sans MS"/>
+          <w:b/>
+          <w:sz w:val="36"/>
+          <w:szCs w:val="36"/>
+          <w:vertAlign w:val="superscript"/>
+        </w:rPr>
+        <w:br w:type="page"/>
+      </w:r>
+    </w:p>
+    <w:p>
+      <w:pPr>
+        <w:rPr>
+          <w:rFonts w:ascii="Comic Sans MS" w:hAnsi="Comic Sans MS"/>
+          <w:b/>
+          <w:sz w:val="36"/>
+          <w:szCs w:val="36"/>
+          <w:vertAlign w:val="superscript"/>
+        </w:rPr>
+      </w:pPr>
+    </w:p>
+    <w:p>
+      <w:pPr>
+        <w:rPr>
+          <w:rFonts w:ascii="Comic Sans MS" w:hAnsi="Comic Sans MS"/>
+          <w:sz w:val="36"/>
+          <w:szCs w:val="36"/>
         </w:rPr>
       </w:pPr>
     </w:p>
@@ -2032,8 +2230,8 @@
 </file>
 
 <file path=word/numbering.xml><?xml version="1.0" encoding="utf-8"?>
-<w:numbering xmlns:ve="http://schemas.openxmlformats.org/markup-compatibility/2006" xmlns:o="urn:schemas-microsoft-com:office:office" xmlns:r="http://schemas.openxmlformats.org/officeDocument/2006/relationships" xmlns:m="http://schemas.openxmlformats.org/officeDocument/2006/math" xmlns:v="urn:schemas-microsoft-com:vml" xmlns:wp="http://schemas.openxmlformats.org/drawingml/2006/wordprocessingDrawing" xmlns:w10="urn:schemas-microsoft-com:office:word" xmlns:w="http://schemas.openxmlformats.org/wordprocessingml/2006/main" xmlns:wne="http://schemas.microsoft.com/office/word/2006/wordml">
-  <w:abstractNum w:abstractNumId="0">
+<w:numbering xmlns:wpc="http://schemas.microsoft.com/office/word/2010/wordprocessingCanvas" xmlns:cx="http://schemas.microsoft.com/office/drawing/2014/chartex" xmlns:cx1="http://schemas.microsoft.com/office/drawing/2015/9/8/chartex" xmlns:cx2="http://schemas.microsoft.com/office/drawing/2015/10/21/chartex" xmlns:cx3="http://schemas.microsoft.com/office/drawing/2016/5/9/chartex" xmlns:cx4="http://schemas.microsoft.com/office/drawing/2016/5/10/chartex" xmlns:cx5="http://schemas.microsoft.com/office/drawing/2016/5/11/chartex" xmlns:cx6="http://schemas.microsoft.com/office/drawing/2016/5/12/chartex" xmlns:cx7="http://schemas.microsoft.com/office/drawing/2016/5/13/chartex" xmlns:cx8="http://schemas.microsoft.com/office/drawing/2016/5/14/chartex" xmlns:mc="http://schemas.openxmlformats.org/markup-compatibility/2006" xmlns:aink="http://schemas.microsoft.com/office/drawing/2016/ink" xmlns:am3d="http://schemas.microsoft.com/office/drawing/2017/model3d" xmlns:o="urn:schemas-microsoft-com:office:office" xmlns:r="http://schemas.openxmlformats.org/officeDocument/2006/relationships" xmlns:m="http://schemas.openxmlformats.org/officeDocument/2006/math" xmlns:v="urn:schemas-microsoft-com:vml" xmlns:wp14="http://schemas.microsoft.com/office/word/2010/wordprocessingDrawing" xmlns:wp="http://schemas.openxmlformats.org/drawingml/2006/wordprocessingDrawing" xmlns:w10="urn:schemas-microsoft-com:office:word" xmlns:w="http://schemas.openxmlformats.org/wordprocessingml/2006/main" xmlns:w14="http://schemas.microsoft.com/office/word/2010/wordml" xmlns:w15="http://schemas.microsoft.com/office/word/2012/wordml" xmlns:w16cid="http://schemas.microsoft.com/office/word/2016/wordml/cid" xmlns:w16se="http://schemas.microsoft.com/office/word/2015/wordml/symex" xmlns:wpg="http://schemas.microsoft.com/office/word/2010/wordprocessingGroup" xmlns:wpi="http://schemas.microsoft.com/office/word/2010/wordprocessingInk" xmlns:wne="http://schemas.microsoft.com/office/word/2006/wordml" xmlns:wps="http://schemas.microsoft.com/office/word/2010/wordprocessingShape" mc:Ignorable="w14 w15 w16se w16cid wp14">
+  <w:abstractNum w:abstractNumId="0" w15:restartNumberingAfterBreak="0">
     <w:nsid w:val="04AF690A"/>
     <w:multiLevelType w:val="hybridMultilevel"/>
     <w:tmpl w:val="E03C060A"/>
@@ -2119,7 +2317,7 @@
       </w:pPr>
     </w:lvl>
   </w:abstractNum>
-  <w:abstractNum w:abstractNumId="1">
+  <w:abstractNum w:abstractNumId="1" w15:restartNumberingAfterBreak="0">
     <w:nsid w:val="162429C0"/>
     <w:multiLevelType w:val="hybridMultilevel"/>
     <w:tmpl w:val="34E480FA"/>
@@ -2232,7 +2430,7 @@
       </w:rPr>
     </w:lvl>
   </w:abstractNum>
-  <w:abstractNum w:abstractNumId="2">
+  <w:abstractNum w:abstractNumId="2" w15:restartNumberingAfterBreak="0">
     <w:nsid w:val="1BF95869"/>
     <w:multiLevelType w:val="hybridMultilevel"/>
     <w:tmpl w:val="34E480FA"/>
@@ -2345,7 +2543,7 @@
       </w:rPr>
     </w:lvl>
   </w:abstractNum>
-  <w:abstractNum w:abstractNumId="3">
+  <w:abstractNum w:abstractNumId="3" w15:restartNumberingAfterBreak="0">
     <w:nsid w:val="1F2E5F95"/>
     <w:multiLevelType w:val="hybridMultilevel"/>
     <w:tmpl w:val="34E480FA"/>
@@ -2458,7 +2656,7 @@
       </w:rPr>
     </w:lvl>
   </w:abstractNum>
-  <w:abstractNum w:abstractNumId="4">
+  <w:abstractNum w:abstractNumId="4" w15:restartNumberingAfterBreak="0">
     <w:nsid w:val="270C3382"/>
     <w:multiLevelType w:val="hybridMultilevel"/>
     <w:tmpl w:val="34E480FA"/>
@@ -2571,7 +2769,7 @@
       </w:rPr>
     </w:lvl>
   </w:abstractNum>
-  <w:abstractNum w:abstractNumId="5">
+  <w:abstractNum w:abstractNumId="5" w15:restartNumberingAfterBreak="0">
     <w:nsid w:val="31B81A7C"/>
     <w:multiLevelType w:val="hybridMultilevel"/>
     <w:tmpl w:val="E03C060A"/>
@@ -2657,7 +2855,7 @@
       </w:pPr>
     </w:lvl>
   </w:abstractNum>
-  <w:abstractNum w:abstractNumId="6">
+  <w:abstractNum w:abstractNumId="6" w15:restartNumberingAfterBreak="0">
     <w:nsid w:val="3CA54C30"/>
     <w:multiLevelType w:val="hybridMultilevel"/>
     <w:tmpl w:val="34E480FA"/>
@@ -2770,7 +2968,7 @@
       </w:rPr>
     </w:lvl>
   </w:abstractNum>
-  <w:abstractNum w:abstractNumId="7">
+  <w:abstractNum w:abstractNumId="7" w15:restartNumberingAfterBreak="0">
     <w:nsid w:val="3E8F355C"/>
     <w:multiLevelType w:val="hybridMultilevel"/>
     <w:tmpl w:val="34E480FA"/>
@@ -2883,7 +3081,7 @@
       </w:rPr>
     </w:lvl>
   </w:abstractNum>
-  <w:abstractNum w:abstractNumId="8">
+  <w:abstractNum w:abstractNumId="8" w15:restartNumberingAfterBreak="0">
     <w:nsid w:val="454C2E53"/>
     <w:multiLevelType w:val="hybridMultilevel"/>
     <w:tmpl w:val="34E480FA"/>
@@ -2996,7 +3194,7 @@
       </w:rPr>
     </w:lvl>
   </w:abstractNum>
-  <w:abstractNum w:abstractNumId="9">
+  <w:abstractNum w:abstractNumId="9" w15:restartNumberingAfterBreak="0">
     <w:nsid w:val="4EEC0510"/>
     <w:multiLevelType w:val="hybridMultilevel"/>
     <w:tmpl w:val="34E480FA"/>
@@ -3109,7 +3307,7 @@
       </w:rPr>
     </w:lvl>
   </w:abstractNum>
-  <w:abstractNum w:abstractNumId="10">
+  <w:abstractNum w:abstractNumId="10" w15:restartNumberingAfterBreak="0">
     <w:nsid w:val="50604449"/>
     <w:multiLevelType w:val="hybridMultilevel"/>
     <w:tmpl w:val="34E480FA"/>
@@ -3222,7 +3420,7 @@
       </w:rPr>
     </w:lvl>
   </w:abstractNum>
-  <w:abstractNum w:abstractNumId="11">
+  <w:abstractNum w:abstractNumId="11" w15:restartNumberingAfterBreak="0">
     <w:nsid w:val="54E101EC"/>
     <w:multiLevelType w:val="hybridMultilevel"/>
     <w:tmpl w:val="E03C060A"/>
@@ -3308,7 +3506,7 @@
       </w:pPr>
     </w:lvl>
   </w:abstractNum>
-  <w:abstractNum w:abstractNumId="12">
+  <w:abstractNum w:abstractNumId="12" w15:restartNumberingAfterBreak="0">
     <w:nsid w:val="636B41FD"/>
     <w:multiLevelType w:val="hybridMultilevel"/>
     <w:tmpl w:val="34E480FA"/>
@@ -3421,7 +3619,7 @@
       </w:rPr>
     </w:lvl>
   </w:abstractNum>
-  <w:abstractNum w:abstractNumId="13">
+  <w:abstractNum w:abstractNumId="13" w15:restartNumberingAfterBreak="0">
     <w:nsid w:val="64B411DF"/>
     <w:multiLevelType w:val="hybridMultilevel"/>
     <w:tmpl w:val="34E480FA"/>
@@ -3534,7 +3732,7 @@
       </w:rPr>
     </w:lvl>
   </w:abstractNum>
-  <w:abstractNum w:abstractNumId="14">
+  <w:abstractNum w:abstractNumId="14" w15:restartNumberingAfterBreak="0">
     <w:nsid w:val="6DA36244"/>
     <w:multiLevelType w:val="hybridMultilevel"/>
     <w:tmpl w:val="34E480FA"/>
@@ -3647,7 +3845,7 @@
       </w:rPr>
     </w:lvl>
   </w:abstractNum>
-  <w:abstractNum w:abstractNumId="15">
+  <w:abstractNum w:abstractNumId="15" w15:restartNumberingAfterBreak="0">
     <w:nsid w:val="6F0D2472"/>
     <w:multiLevelType w:val="hybridMultilevel"/>
     <w:tmpl w:val="C480E29E"/>
@@ -3736,7 +3934,7 @@
       </w:pPr>
     </w:lvl>
   </w:abstractNum>
-  <w:abstractNum w:abstractNumId="16">
+  <w:abstractNum w:abstractNumId="16" w15:restartNumberingAfterBreak="0">
     <w:nsid w:val="757C6399"/>
     <w:multiLevelType w:val="hybridMultilevel"/>
     <w:tmpl w:val="6F5A3986"/>
@@ -3849,7 +4047,7 @@
       </w:rPr>
     </w:lvl>
   </w:abstractNum>
-  <w:abstractNum w:abstractNumId="17">
+  <w:abstractNum w:abstractNumId="17" w15:restartNumberingAfterBreak="0">
     <w:nsid w:val="7F14060E"/>
     <w:multiLevelType w:val="hybridMultilevel"/>
     <w:tmpl w:val="34E480FA"/>
@@ -3962,7 +4160,7 @@
       </w:rPr>
     </w:lvl>
   </w:abstractNum>
-  <w:abstractNum w:abstractNumId="18">
+  <w:abstractNum w:abstractNumId="18" w15:restartNumberingAfterBreak="0">
     <w:nsid w:val="7F472A4C"/>
     <w:multiLevelType w:val="hybridMultilevel"/>
     <w:tmpl w:val="E03C060A"/>
@@ -4109,7 +4307,7 @@
 </file>
 
 <file path=word/styles.xml><?xml version="1.0" encoding="utf-8"?>
-<w:styles xmlns:r="http://schemas.openxmlformats.org/officeDocument/2006/relationships" xmlns:w="http://schemas.openxmlformats.org/wordprocessingml/2006/main">
+<w:styles xmlns:mc="http://schemas.openxmlformats.org/markup-compatibility/2006" xmlns:r="http://schemas.openxmlformats.org/officeDocument/2006/relationships" xmlns:w="http://schemas.openxmlformats.org/wordprocessingml/2006/main" xmlns:w14="http://schemas.microsoft.com/office/word/2010/wordml" xmlns:w15="http://schemas.microsoft.com/office/word/2012/wordml" xmlns:w16cid="http://schemas.microsoft.com/office/word/2016/wordml/cid" xmlns:w16se="http://schemas.microsoft.com/office/word/2015/wordml/symex" mc:Ignorable="w14 w15 w16se w16cid">
   <w:docDefaults>
     <w:rPrDefault>
       <w:rPr>
@@ -4125,144 +4323,383 @@
       </w:pPr>
     </w:pPrDefault>
   </w:docDefaults>
-  <w:latentStyles w:defLockedState="0" w:defUIPriority="99" w:defSemiHidden="1" w:defUnhideWhenUsed="1" w:defQFormat="0" w:count="267">
-    <w:lsdException w:name="Normal" w:semiHidden="0" w:uiPriority="0" w:unhideWhenUsed="0" w:qFormat="1"/>
-    <w:lsdException w:name="heading 1" w:semiHidden="0" w:uiPriority="9" w:unhideWhenUsed="0" w:qFormat="1"/>
-    <w:lsdException w:name="heading 2" w:uiPriority="9" w:qFormat="1"/>
-    <w:lsdException w:name="heading 3" w:uiPriority="9" w:qFormat="1"/>
-    <w:lsdException w:name="heading 4" w:uiPriority="9" w:qFormat="1"/>
-    <w:lsdException w:name="heading 5" w:uiPriority="9" w:qFormat="1"/>
-    <w:lsdException w:name="heading 6" w:uiPriority="9" w:qFormat="1"/>
-    <w:lsdException w:name="heading 7" w:uiPriority="9" w:qFormat="1"/>
-    <w:lsdException w:name="heading 8" w:uiPriority="9" w:qFormat="1"/>
-    <w:lsdException w:name="heading 9" w:uiPriority="9" w:qFormat="1"/>
-    <w:lsdException w:name="toc 1" w:uiPriority="39"/>
-    <w:lsdException w:name="toc 2" w:uiPriority="39"/>
-    <w:lsdException w:name="toc 3" w:uiPriority="39"/>
-    <w:lsdException w:name="toc 4" w:uiPriority="39"/>
-    <w:lsdException w:name="toc 5" w:uiPriority="39"/>
-    <w:lsdException w:name="toc 6" w:uiPriority="39"/>
-    <w:lsdException w:name="toc 7" w:uiPriority="39"/>
-    <w:lsdException w:name="toc 8" w:uiPriority="39"/>
-    <w:lsdException w:name="toc 9" w:uiPriority="39"/>
-    <w:lsdException w:name="caption" w:uiPriority="35" w:qFormat="1"/>
-    <w:lsdException w:name="Title" w:semiHidden="0" w:uiPriority="10" w:unhideWhenUsed="0" w:qFormat="1"/>
-    <w:lsdException w:name="Default Paragraph Font" w:uiPriority="1"/>
-    <w:lsdException w:name="Subtitle" w:semiHidden="0" w:uiPriority="11" w:unhideWhenUsed="0" w:qFormat="1"/>
-    <w:lsdException w:name="Strong" w:semiHidden="0" w:uiPriority="22" w:unhideWhenUsed="0" w:qFormat="1"/>
-    <w:lsdException w:name="Emphasis" w:semiHidden="0" w:uiPriority="20" w:unhideWhenUsed="0" w:qFormat="1"/>
-    <w:lsdException w:name="Table Grid" w:semiHidden="0" w:uiPriority="59" w:unhideWhenUsed="0"/>
-    <w:lsdException w:name="Placeholder Text" w:unhideWhenUsed="0"/>
-    <w:lsdException w:name="No Spacing" w:semiHidden="0" w:uiPriority="1" w:unhideWhenUsed="0" w:qFormat="1"/>
-    <w:lsdException w:name="Light Shading" w:semiHidden="0" w:uiPriority="60" w:unhideWhenUsed="0"/>
-    <w:lsdException w:name="Light List" w:semiHidden="0" w:uiPriority="61" w:unhideWhenUsed="0"/>
-    <w:lsdException w:name="Light Grid" w:semiHidden="0" w:uiPriority="62" w:unhideWhenUsed="0"/>
-    <w:lsdException w:name="Medium Shading 1" w:semiHidden="0" w:uiPriority="63" w:unhideWhenUsed="0"/>
-    <w:lsdException w:name="Medium Shading 2" w:semiHidden="0" w:uiPriority="64" w:unhideWhenUsed="0"/>
-    <w:lsdException w:name="Medium List 1" w:semiHidden="0" w:uiPriority="65" w:unhideWhenUsed="0"/>
-    <w:lsdException w:name="Medium List 2" w:semiHidden="0" w:uiPriority="66" w:unhideWhenUsed="0"/>
-    <w:lsdException w:name="Medium Grid 1" w:semiHidden="0" w:uiPriority="67" w:unhideWhenUsed="0"/>
-    <w:lsdException w:name="Medium Grid 2" w:semiHidden="0" w:uiPriority="68" w:unhideWhenUsed="0"/>
-    <w:lsdException w:name="Medium Grid 3" w:semiHidden="0" w:uiPriority="69" w:unhideWhenUsed="0"/>
-    <w:lsdException w:name="Dark List" w:semiHidden="0" w:uiPriority="70" w:unhideWhenUsed="0"/>
-    <w:lsdException w:name="Colorful Shading" w:semiHidden="0" w:uiPriority="71" w:unhideWhenUsed="0"/>
-    <w:lsdException w:name="Colorful List" w:semiHidden="0" w:uiPriority="72" w:unhideWhenUsed="0"/>
-    <w:lsdException w:name="Colorful Grid" w:semiHidden="0" w:uiPriority="73" w:unhideWhenUsed="0"/>
-    <w:lsdException w:name="Light Shading Accent 1" w:semiHidden="0" w:uiPriority="60" w:unhideWhenUsed="0"/>
-    <w:lsdException w:name="Light List Accent 1" w:semiHidden="0" w:uiPriority="61" w:unhideWhenUsed="0"/>
-    <w:lsdException w:name="Light Grid Accent 1" w:semiHidden="0" w:uiPriority="62" w:unhideWhenUsed="0"/>
-    <w:lsdException w:name="Medium Shading 1 Accent 1" w:semiHidden="0" w:uiPriority="63" w:unhideWhenUsed="0"/>
-    <w:lsdException w:name="Medium Shading 2 Accent 1" w:semiHidden="0" w:uiPriority="64" w:unhideWhenUsed="0"/>
-    <w:lsdException w:name="Medium List 1 Accent 1" w:semiHidden="0" w:uiPriority="65" w:unhideWhenUsed="0"/>
-    <w:lsdException w:name="Revision" w:unhideWhenUsed="0"/>
-    <w:lsdException w:name="List Paragraph" w:semiHidden="0" w:uiPriority="34" w:unhideWhenUsed="0" w:qFormat="1"/>
-    <w:lsdException w:name="Quote" w:semiHidden="0" w:uiPriority="29" w:unhideWhenUsed="0" w:qFormat="1"/>
-    <w:lsdException w:name="Intense Quote" w:semiHidden="0" w:uiPriority="30" w:unhideWhenUsed="0" w:qFormat="1"/>
-    <w:lsdException w:name="Medium List 2 Accent 1" w:semiHidden="0" w:uiPriority="66" w:unhideWhenUsed="0"/>
-    <w:lsdException w:name="Medium Grid 1 Accent 1" w:semiHidden="0" w:uiPriority="67" w:unhideWhenUsed="0"/>
-    <w:lsdException w:name="Medium Grid 2 Accent 1" w:semiHidden="0" w:uiPriority="68" w:unhideWhenUsed="0"/>
-    <w:lsdException w:name="Medium Grid 3 Accent 1" w:semiHidden="0" w:uiPriority="69" w:unhideWhenUsed="0"/>
-    <w:lsdException w:name="Dark List Accent 1" w:semiHidden="0" w:uiPriority="70" w:unhideWhenUsed="0"/>
-    <w:lsdException w:name="Colorful Shading Accent 1" w:semiHidden="0" w:uiPriority="71" w:unhideWhenUsed="0"/>
-    <w:lsdException w:name="Colorful List Accent 1" w:semiHidden="0" w:uiPriority="72" w:unhideWhenUsed="0"/>
-    <w:lsdException w:name="Colorful Grid Accent 1" w:semiHidden="0" w:uiPriority="73" w:unhideWhenUsed="0"/>
-    <w:lsdException w:name="Light Shading Accent 2" w:semiHidden="0" w:uiPriority="60" w:unhideWhenUsed="0"/>
-    <w:lsdException w:name="Light List Accent 2" w:semiHidden="0" w:uiPriority="61" w:unhideWhenUsed="0"/>
-    <w:lsdException w:name="Light Grid Accent 2" w:semiHidden="0" w:uiPriority="62" w:unhideWhenUsed="0"/>
-    <w:lsdException w:name="Medium Shading 1 Accent 2" w:semiHidden="0" w:uiPriority="63" w:unhideWhenUsed="0"/>
-    <w:lsdException w:name="Medium Shading 2 Accent 2" w:semiHidden="0" w:uiPriority="64" w:unhideWhenUsed="0"/>
-    <w:lsdException w:name="Medium List 1 Accent 2" w:semiHidden="0" w:uiPriority="65" w:unhideWhenUsed="0"/>
-    <w:lsdException w:name="Medium List 2 Accent 2" w:semiHidden="0" w:uiPriority="66" w:unhideWhenUsed="0"/>
-    <w:lsdException w:name="Medium Grid 1 Accent 2" w:semiHidden="0" w:uiPriority="67" w:unhideWhenUsed="0"/>
-    <w:lsdException w:name="Medium Grid 2 Accent 2" w:semiHidden="0" w:uiPriority="68" w:unhideWhenUsed="0"/>
-    <w:lsdException w:name="Medium Grid 3 Accent 2" w:semiHidden="0" w:uiPriority="69" w:unhideWhenUsed="0"/>
-    <w:lsdException w:name="Dark List Accent 2" w:semiHidden="0" w:uiPriority="70" w:unhideWhenUsed="0"/>
-    <w:lsdException w:name="Colorful Shading Accent 2" w:semiHidden="0" w:uiPriority="71" w:unhideWhenUsed="0"/>
-    <w:lsdException w:name="Colorful List Accent 2" w:semiHidden="0" w:uiPriority="72" w:unhideWhenUsed="0"/>
-    <w:lsdException w:name="Colorful Grid Accent 2" w:semiHidden="0" w:uiPriority="73" w:unhideWhenUsed="0"/>
-    <w:lsdException w:name="Light Shading Accent 3" w:semiHidden="0" w:uiPriority="60" w:unhideWhenUsed="0"/>
-    <w:lsdException w:name="Light List Accent 3" w:semiHidden="0" w:uiPriority="61" w:unhideWhenUsed="0"/>
-    <w:lsdException w:name="Light Grid Accent 3" w:semiHidden="0" w:uiPriority="62" w:unhideWhenUsed="0"/>
-    <w:lsdException w:name="Medium Shading 1 Accent 3" w:semiHidden="0" w:uiPriority="63" w:unhideWhenUsed="0"/>
-    <w:lsdException w:name="Medium Shading 2 Accent 3" w:semiHidden="0" w:uiPriority="64" w:unhideWhenUsed="0"/>
-    <w:lsdException w:name="Medium List 1 Accent 3" w:semiHidden="0" w:uiPriority="65" w:unhideWhenUsed="0"/>
-    <w:lsdException w:name="Medium List 2 Accent 3" w:semiHidden="0" w:uiPriority="66" w:unhideWhenUsed="0"/>
-    <w:lsdException w:name="Medium Grid 1 Accent 3" w:semiHidden="0" w:uiPriority="67" w:unhideWhenUsed="0"/>
-    <w:lsdException w:name="Medium Grid 2 Accent 3" w:semiHidden="0" w:uiPriority="68" w:unhideWhenUsed="0"/>
-    <w:lsdException w:name="Medium Grid 3 Accent 3" w:semiHidden="0" w:uiPriority="69" w:unhideWhenUsed="0"/>
-    <w:lsdException w:name="Dark List Accent 3" w:semiHidden="0" w:uiPriority="70" w:unhideWhenUsed="0"/>
-    <w:lsdException w:name="Colorful Shading Accent 3" w:semiHidden="0" w:uiPriority="71" w:unhideWhenUsed="0"/>
-    <w:lsdException w:name="Colorful List Accent 3" w:semiHidden="0" w:uiPriority="72" w:unhideWhenUsed="0"/>
-    <w:lsdException w:name="Colorful Grid Accent 3" w:semiHidden="0" w:uiPriority="73" w:unhideWhenUsed="0"/>
-    <w:lsdException w:name="Light Shading Accent 4" w:semiHidden="0" w:uiPriority="60" w:unhideWhenUsed="0"/>
-    <w:lsdException w:name="Light List Accent 4" w:semiHidden="0" w:uiPriority="61" w:unhideWhenUsed="0"/>
-    <w:lsdException w:name="Light Grid Accent 4" w:semiHidden="0" w:uiPriority="62" w:unhideWhenUsed="0"/>
-    <w:lsdException w:name="Medium Shading 1 Accent 4" w:semiHidden="0" w:uiPriority="63" w:unhideWhenUsed="0"/>
-    <w:lsdException w:name="Medium Shading 2 Accent 4" w:semiHidden="0" w:uiPriority="64" w:unhideWhenUsed="0"/>
-    <w:lsdException w:name="Medium List 1 Accent 4" w:semiHidden="0" w:uiPriority="65" w:unhideWhenUsed="0"/>
-    <w:lsdException w:name="Medium List 2 Accent 4" w:semiHidden="0" w:uiPriority="66" w:unhideWhenUsed="0"/>
-    <w:lsdException w:name="Medium Grid 1 Accent 4" w:semiHidden="0" w:uiPriority="67" w:unhideWhenUsed="0"/>
-    <w:lsdException w:name="Medium Grid 2 Accent 4" w:semiHidden="0" w:uiPriority="68" w:unhideWhenUsed="0"/>
-    <w:lsdException w:name="Medium Grid 3 Accent 4" w:semiHidden="0" w:uiPriority="69" w:unhideWhenUsed="0"/>
-    <w:lsdException w:name="Dark List Accent 4" w:semiHidden="0" w:uiPriority="70" w:unhideWhenUsed="0"/>
-    <w:lsdException w:name="Colorful Shading Accent 4" w:semiHidden="0" w:uiPriority="71" w:unhideWhenUsed="0"/>
-    <w:lsdException w:name="Colorful List Accent 4" w:semiHidden="0" w:uiPriority="72" w:unhideWhenUsed="0"/>
-    <w:lsdException w:name="Colorful Grid Accent 4" w:semiHidden="0" w:uiPriority="73" w:unhideWhenUsed="0"/>
-    <w:lsdException w:name="Light Shading Accent 5" w:semiHidden="0" w:uiPriority="60" w:unhideWhenUsed="0"/>
-    <w:lsdException w:name="Light List Accent 5" w:semiHidden="0" w:uiPriority="61" w:unhideWhenUsed="0"/>
-    <w:lsdException w:name="Light Grid Accent 5" w:semiHidden="0" w:uiPriority="62" w:unhideWhenUsed="0"/>
-    <w:lsdException w:name="Medium Shading 1 Accent 5" w:semiHidden="0" w:uiPriority="63" w:unhideWhenUsed="0"/>
-    <w:lsdException w:name="Medium Shading 2 Accent 5" w:semiHidden="0" w:uiPriority="64" w:unhideWhenUsed="0"/>
-    <w:lsdException w:name="Medium List 1 Accent 5" w:semiHidden="0" w:uiPriority="65" w:unhideWhenUsed="0"/>
-    <w:lsdException w:name="Medium List 2 Accent 5" w:semiHidden="0" w:uiPriority="66" w:unhideWhenUsed="0"/>
-    <w:lsdException w:name="Medium Grid 1 Accent 5" w:semiHidden="0" w:uiPriority="67" w:unhideWhenUsed="0"/>
-    <w:lsdException w:name="Medium Grid 2 Accent 5" w:semiHidden="0" w:uiPriority="68" w:unhideWhenUsed="0"/>
-    <w:lsdException w:name="Medium Grid 3 Accent 5" w:semiHidden="0" w:uiPriority="69" w:unhideWhenUsed="0"/>
-    <w:lsdException w:name="Dark List Accent 5" w:semiHidden="0" w:uiPriority="70" w:unhideWhenUsed="0"/>
-    <w:lsdException w:name="Colorful Shading Accent 5" w:semiHidden="0" w:uiPriority="71" w:unhideWhenUsed="0"/>
-    <w:lsdException w:name="Colorful List Accent 5" w:semiHidden="0" w:uiPriority="72" w:unhideWhenUsed="0"/>
-    <w:lsdException w:name="Colorful Grid Accent 5" w:semiHidden="0" w:uiPriority="73" w:unhideWhenUsed="0"/>
-    <w:lsdException w:name="Light Shading Accent 6" w:semiHidden="0" w:uiPriority="60" w:unhideWhenUsed="0"/>
-    <w:lsdException w:name="Light List Accent 6" w:semiHidden="0" w:uiPriority="61" w:unhideWhenUsed="0"/>
-    <w:lsdException w:name="Light Grid Accent 6" w:semiHidden="0" w:uiPriority="62" w:unhideWhenUsed="0"/>
-    <w:lsdException w:name="Medium Shading 1 Accent 6" w:semiHidden="0" w:uiPriority="63" w:unhideWhenUsed="0"/>
-    <w:lsdException w:name="Medium Shading 2 Accent 6" w:semiHidden="0" w:uiPriority="64" w:unhideWhenUsed="0"/>
-    <w:lsdException w:name="Medium List 1 Accent 6" w:semiHidden="0" w:uiPriority="65" w:unhideWhenUsed="0"/>
-    <w:lsdException w:name="Medium List 2 Accent 6" w:semiHidden="0" w:uiPriority="66" w:unhideWhenUsed="0"/>
-    <w:lsdException w:name="Medium Grid 1 Accent 6" w:semiHidden="0" w:uiPriority="67" w:unhideWhenUsed="0"/>
-    <w:lsdException w:name="Medium Grid 2 Accent 6" w:semiHidden="0" w:uiPriority="68" w:unhideWhenUsed="0"/>
-    <w:lsdException w:name="Medium Grid 3 Accent 6" w:semiHidden="0" w:uiPriority="69" w:unhideWhenUsed="0"/>
-    <w:lsdException w:name="Dark List Accent 6" w:semiHidden="0" w:uiPriority="70" w:unhideWhenUsed="0"/>
-    <w:lsdException w:name="Colorful Shading Accent 6" w:semiHidden="0" w:uiPriority="71" w:unhideWhenUsed="0"/>
-    <w:lsdException w:name="Colorful List Accent 6" w:semiHidden="0" w:uiPriority="72" w:unhideWhenUsed="0"/>
-    <w:lsdException w:name="Colorful Grid Accent 6" w:semiHidden="0" w:uiPriority="73" w:unhideWhenUsed="0"/>
-    <w:lsdException w:name="Subtle Emphasis" w:semiHidden="0" w:uiPriority="19" w:unhideWhenUsed="0" w:qFormat="1"/>
-    <w:lsdException w:name="Intense Emphasis" w:semiHidden="0" w:uiPriority="21" w:unhideWhenUsed="0" w:qFormat="1"/>
-    <w:lsdException w:name="Subtle Reference" w:semiHidden="0" w:uiPriority="31" w:unhideWhenUsed="0" w:qFormat="1"/>
-    <w:lsdException w:name="Intense Reference" w:semiHidden="0" w:uiPriority="32" w:unhideWhenUsed="0" w:qFormat="1"/>
-    <w:lsdException w:name="Book Title" w:semiHidden="0" w:uiPriority="33" w:unhideWhenUsed="0" w:qFormat="1"/>
-    <w:lsdException w:name="Bibliography" w:uiPriority="37"/>
-    <w:lsdException w:name="TOC Heading" w:uiPriority="39" w:qFormat="1"/>
+  <w:latentStyles w:defLockedState="0" w:defUIPriority="99" w:defSemiHidden="0" w:defUnhideWhenUsed="0" w:defQFormat="0" w:count="376">
+    <w:lsdException w:name="Normal" w:uiPriority="0" w:qFormat="1"/>
+    <w:lsdException w:name="heading 1" w:uiPriority="9" w:qFormat="1"/>
+    <w:lsdException w:name="heading 2" w:semiHidden="1" w:uiPriority="9" w:unhideWhenUsed="1" w:qFormat="1"/>
+    <w:lsdException w:name="heading 3" w:semiHidden="1" w:uiPriority="9" w:unhideWhenUsed="1" w:qFormat="1"/>
+    <w:lsdException w:name="heading 4" w:semiHidden="1" w:uiPriority="9" w:unhideWhenUsed="1" w:qFormat="1"/>
+    <w:lsdException w:name="heading 5" w:semiHidden="1" w:uiPriority="9" w:unhideWhenUsed="1" w:qFormat="1"/>
+    <w:lsdException w:name="heading 6" w:semiHidden="1" w:uiPriority="9" w:unhideWhenUsed="1" w:qFormat="1"/>
+    <w:lsdException w:name="heading 7" w:semiHidden="1" w:uiPriority="9" w:unhideWhenUsed="1" w:qFormat="1"/>
+    <w:lsdException w:name="heading 8" w:semiHidden="1" w:uiPriority="9" w:unhideWhenUsed="1" w:qFormat="1"/>
+    <w:lsdException w:name="heading 9" w:semiHidden="1" w:uiPriority="9" w:unhideWhenUsed="1" w:qFormat="1"/>
+    <w:lsdException w:name="index 1" w:semiHidden="1" w:unhideWhenUsed="1"/>
+    <w:lsdException w:name="index 2" w:semiHidden="1" w:unhideWhenUsed="1"/>
+    <w:lsdException w:name="index 3" w:semiHidden="1" w:unhideWhenUsed="1"/>
+    <w:lsdException w:name="index 4" w:semiHidden="1" w:unhideWhenUsed="1"/>
+    <w:lsdException w:name="index 5" w:semiHidden="1" w:unhideWhenUsed="1"/>
+    <w:lsdException w:name="index 6" w:semiHidden="1" w:unhideWhenUsed="1"/>
+    <w:lsdException w:name="index 7" w:semiHidden="1" w:unhideWhenUsed="1"/>
+    <w:lsdException w:name="index 8" w:semiHidden="1" w:unhideWhenUsed="1"/>
+    <w:lsdException w:name="index 9" w:semiHidden="1" w:unhideWhenUsed="1"/>
+    <w:lsdException w:name="toc 1" w:semiHidden="1" w:uiPriority="39" w:unhideWhenUsed="1"/>
+    <w:lsdException w:name="toc 2" w:semiHidden="1" w:uiPriority="39" w:unhideWhenUsed="1"/>
+    <w:lsdException w:name="toc 3" w:semiHidden="1" w:uiPriority="39" w:unhideWhenUsed="1"/>
+    <w:lsdException w:name="toc 4" w:semiHidden="1" w:uiPriority="39" w:unhideWhenUsed="1"/>
+    <w:lsdException w:name="toc 5" w:semiHidden="1" w:uiPriority="39" w:unhideWhenUsed="1"/>
+    <w:lsdException w:name="toc 6" w:semiHidden="1" w:uiPriority="39" w:unhideWhenUsed="1"/>
+    <w:lsdException w:name="toc 7" w:semiHidden="1" w:uiPriority="39" w:unhideWhenUsed="1"/>
+    <w:lsdException w:name="toc 8" w:semiHidden="1" w:uiPriority="39" w:unhideWhenUsed="1"/>
+    <w:lsdException w:name="toc 9" w:semiHidden="1" w:uiPriority="39" w:unhideWhenUsed="1"/>
+    <w:lsdException w:name="Normal Indent" w:semiHidden="1" w:unhideWhenUsed="1"/>
+    <w:lsdException w:name="footnote text" w:semiHidden="1" w:unhideWhenUsed="1"/>
+    <w:lsdException w:name="annotation text" w:semiHidden="1" w:unhideWhenUsed="1"/>
+    <w:lsdException w:name="header" w:semiHidden="1" w:unhideWhenUsed="1"/>
+    <w:lsdException w:name="footer" w:semiHidden="1" w:unhideWhenUsed="1"/>
+    <w:lsdException w:name="index heading" w:semiHidden="1" w:unhideWhenUsed="1"/>
+    <w:lsdException w:name="caption" w:semiHidden="1" w:uiPriority="35" w:unhideWhenUsed="1" w:qFormat="1"/>
+    <w:lsdException w:name="table of figures" w:semiHidden="1" w:unhideWhenUsed="1"/>
+    <w:lsdException w:name="envelope address" w:semiHidden="1" w:unhideWhenUsed="1"/>
+    <w:lsdException w:name="envelope return" w:semiHidden="1" w:unhideWhenUsed="1"/>
+    <w:lsdException w:name="footnote reference" w:semiHidden="1" w:unhideWhenUsed="1"/>
+    <w:lsdException w:name="annotation reference" w:semiHidden="1" w:unhideWhenUsed="1"/>
+    <w:lsdException w:name="line number" w:semiHidden="1" w:unhideWhenUsed="1"/>
+    <w:lsdException w:name="page number" w:semiHidden="1" w:unhideWhenUsed="1"/>
+    <w:lsdException w:name="endnote reference" w:semiHidden="1" w:unhideWhenUsed="1"/>
+    <w:lsdException w:name="endnote text" w:semiHidden="1" w:unhideWhenUsed="1"/>
+    <w:lsdException w:name="table of authorities" w:semiHidden="1" w:unhideWhenUsed="1"/>
+    <w:lsdException w:name="macro" w:semiHidden="1" w:unhideWhenUsed="1"/>
+    <w:lsdException w:name="toa heading" w:semiHidden="1" w:unhideWhenUsed="1"/>
+    <w:lsdException w:name="List" w:semiHidden="1" w:unhideWhenUsed="1"/>
+    <w:lsdException w:name="List Bullet" w:semiHidden="1" w:unhideWhenUsed="1"/>
+    <w:lsdException w:name="List Number" w:semiHidden="1" w:unhideWhenUsed="1"/>
+    <w:lsdException w:name="List 2" w:semiHidden="1" w:unhideWhenUsed="1"/>
+    <w:lsdException w:name="List 3" w:semiHidden="1" w:unhideWhenUsed="1"/>
+    <w:lsdException w:name="List 4" w:semiHidden="1" w:unhideWhenUsed="1"/>
+    <w:lsdException w:name="List 5" w:semiHidden="1" w:unhideWhenUsed="1"/>
+    <w:lsdException w:name="List Bullet 2" w:semiHidden="1" w:unhideWhenUsed="1"/>
+    <w:lsdException w:name="List Bullet 3" w:semiHidden="1" w:unhideWhenUsed="1"/>
+    <w:lsdException w:name="List Bullet 4" w:semiHidden="1" w:unhideWhenUsed="1"/>
+    <w:lsdException w:name="List Bullet 5" w:semiHidden="1" w:unhideWhenUsed="1"/>
+    <w:lsdException w:name="List Number 2" w:semiHidden="1" w:unhideWhenUsed="1"/>
+    <w:lsdException w:name="List Number 3" w:semiHidden="1" w:unhideWhenUsed="1"/>
+    <w:lsdException w:name="List Number 4" w:semiHidden="1" w:unhideWhenUsed="1"/>
+    <w:lsdException w:name="List Number 5" w:semiHidden="1" w:unhideWhenUsed="1"/>
+    <w:lsdException w:name="Title" w:uiPriority="10" w:qFormat="1"/>
+    <w:lsdException w:name="Closing" w:semiHidden="1" w:unhideWhenUsed="1"/>
+    <w:lsdException w:name="Signature" w:semiHidden="1" w:unhideWhenUsed="1"/>
+    <w:lsdException w:name="Default Paragraph Font" w:semiHidden="1" w:uiPriority="1" w:unhideWhenUsed="1"/>
+    <w:lsdException w:name="Body Text" w:semiHidden="1" w:unhideWhenUsed="1"/>
+    <w:lsdException w:name="Body Text Indent" w:semiHidden="1" w:unhideWhenUsed="1"/>
+    <w:lsdException w:name="List Continue" w:semiHidden="1" w:unhideWhenUsed="1"/>
+    <w:lsdException w:name="List Continue 2" w:semiHidden="1" w:unhideWhenUsed="1"/>
+    <w:lsdException w:name="List Continue 3" w:semiHidden="1" w:unhideWhenUsed="1"/>
+    <w:lsdException w:name="List Continue 4" w:semiHidden="1" w:unhideWhenUsed="1"/>
+    <w:lsdException w:name="List Continue 5" w:semiHidden="1" w:unhideWhenUsed="1"/>
+    <w:lsdException w:name="Message Header" w:semiHidden="1" w:unhideWhenUsed="1"/>
+    <w:lsdException w:name="Subtitle" w:uiPriority="11" w:qFormat="1"/>
+    <w:lsdException w:name="Salutation" w:semiHidden="1" w:unhideWhenUsed="1"/>
+    <w:lsdException w:name="Date" w:semiHidden="1" w:unhideWhenUsed="1"/>
+    <w:lsdException w:name="Body Text First Indent" w:semiHidden="1" w:unhideWhenUsed="1"/>
+    <w:lsdException w:name="Body Text First Indent 2" w:semiHidden="1" w:unhideWhenUsed="1"/>
+    <w:lsdException w:name="Note Heading" w:semiHidden="1" w:unhideWhenUsed="1"/>
+    <w:lsdException w:name="Body Text 2" w:semiHidden="1" w:unhideWhenUsed="1"/>
+    <w:lsdException w:name="Body Text 3" w:semiHidden="1" w:unhideWhenUsed="1"/>
+    <w:lsdException w:name="Body Text Indent 2" w:semiHidden="1" w:unhideWhenUsed="1"/>
+    <w:lsdException w:name="Body Text Indent 3" w:semiHidden="1" w:unhideWhenUsed="1"/>
+    <w:lsdException w:name="Block Text" w:semiHidden="1" w:unhideWhenUsed="1"/>
+    <w:lsdException w:name="Hyperlink" w:semiHidden="1" w:unhideWhenUsed="1"/>
+    <w:lsdException w:name="FollowedHyperlink" w:semiHidden="1" w:unhideWhenUsed="1"/>
+    <w:lsdException w:name="Strong" w:uiPriority="22" w:qFormat="1"/>
+    <w:lsdException w:name="Emphasis" w:uiPriority="20" w:qFormat="1"/>
+    <w:lsdException w:name="Document Map" w:semiHidden="1" w:unhideWhenUsed="1"/>
+    <w:lsdException w:name="Plain Text" w:semiHidden="1" w:unhideWhenUsed="1"/>
+    <w:lsdException w:name="E-mail Signature" w:semiHidden="1" w:unhideWhenUsed="1"/>
+    <w:lsdException w:name="HTML Top of Form" w:semiHidden="1" w:unhideWhenUsed="1"/>
+    <w:lsdException w:name="HTML Bottom of Form" w:semiHidden="1" w:unhideWhenUsed="1"/>
+    <w:lsdException w:name="Normal (Web)" w:semiHidden="1" w:unhideWhenUsed="1"/>
+    <w:lsdException w:name="HTML Acronym" w:semiHidden="1" w:unhideWhenUsed="1"/>
+    <w:lsdException w:name="HTML Address" w:semiHidden="1" w:unhideWhenUsed="1"/>
+    <w:lsdException w:name="HTML Cite" w:semiHidden="1" w:unhideWhenUsed="1"/>
+    <w:lsdException w:name="HTML Code" w:semiHidden="1" w:unhideWhenUsed="1"/>
+    <w:lsdException w:name="HTML Definition" w:semiHidden="1" w:unhideWhenUsed="1"/>
+    <w:lsdException w:name="HTML Keyboard" w:semiHidden="1" w:unhideWhenUsed="1"/>
+    <w:lsdException w:name="HTML Preformatted" w:semiHidden="1" w:unhideWhenUsed="1"/>
+    <w:lsdException w:name="HTML Sample" w:semiHidden="1" w:unhideWhenUsed="1"/>
+    <w:lsdException w:name="HTML Typewriter" w:semiHidden="1" w:unhideWhenUsed="1"/>
+    <w:lsdException w:name="HTML Variable" w:semiHidden="1" w:unhideWhenUsed="1"/>
+    <w:lsdException w:name="Normal Table" w:semiHidden="1" w:unhideWhenUsed="1"/>
+    <w:lsdException w:name="annotation subject" w:semiHidden="1" w:unhideWhenUsed="1"/>
+    <w:lsdException w:name="No List" w:semiHidden="1" w:unhideWhenUsed="1"/>
+    <w:lsdException w:name="Outline List 1" w:semiHidden="1" w:unhideWhenUsed="1"/>
+    <w:lsdException w:name="Outline List 2" w:semiHidden="1" w:unhideWhenUsed="1"/>
+    <w:lsdException w:name="Outline List 3" w:semiHidden="1" w:unhideWhenUsed="1"/>
+    <w:lsdException w:name="Table Simple 1" w:semiHidden="1" w:unhideWhenUsed="1"/>
+    <w:lsdException w:name="Table Simple 2" w:semiHidden="1" w:unhideWhenUsed="1"/>
+    <w:lsdException w:name="Table Simple 3" w:semiHidden="1" w:unhideWhenUsed="1"/>
+    <w:lsdException w:name="Table Classic 1" w:semiHidden="1" w:unhideWhenUsed="1"/>
+    <w:lsdException w:name="Table Classic 2" w:semiHidden="1" w:unhideWhenUsed="1"/>
+    <w:lsdException w:name="Table Classic 3" w:semiHidden="1" w:unhideWhenUsed="1"/>
+    <w:lsdException w:name="Table Classic 4" w:semiHidden="1" w:unhideWhenUsed="1"/>
+    <w:lsdException w:name="Table Colorful 1" w:semiHidden="1" w:unhideWhenUsed="1"/>
+    <w:lsdException w:name="Table Colorful 2" w:semiHidden="1" w:unhideWhenUsed="1"/>
+    <w:lsdException w:name="Table Colorful 3" w:semiHidden="1" w:unhideWhenUsed="1"/>
+    <w:lsdException w:name="Table Columns 1" w:semiHidden="1" w:unhideWhenUsed="1"/>
+    <w:lsdException w:name="Table Columns 2" w:semiHidden="1" w:unhideWhenUsed="1"/>
+    <w:lsdException w:name="Table Columns 3" w:semiHidden="1" w:unhideWhenUsed="1"/>
+    <w:lsdException w:name="Table Columns 4" w:semiHidden="1" w:unhideWhenUsed="1"/>
+    <w:lsdException w:name="Table Columns 5" w:semiHidden="1" w:unhideWhenUsed="1"/>
+    <w:lsdException w:name="Table Grid 1" w:semiHidden="1" w:unhideWhenUsed="1"/>
+    <w:lsdException w:name="Table Grid 2" w:semiHidden="1" w:unhideWhenUsed="1"/>
+    <w:lsdException w:name="Table Grid 3" w:semiHidden="1" w:unhideWhenUsed="1"/>
+    <w:lsdException w:name="Table Grid 4" w:semiHidden="1" w:unhideWhenUsed="1"/>
+    <w:lsdException w:name="Table Grid 5" w:semiHidden="1" w:unhideWhenUsed="1"/>
+    <w:lsdException w:name="Table Grid 6" w:semiHidden="1" w:unhideWhenUsed="1"/>
+    <w:lsdException w:name="Table Grid 7" w:semiHidden="1" w:unhideWhenUsed="1"/>
+    <w:lsdException w:name="Table Grid 8" w:semiHidden="1" w:unhideWhenUsed="1"/>
+    <w:lsdException w:name="Table List 1" w:semiHidden="1" w:unhideWhenUsed="1"/>
+    <w:lsdException w:name="Table List 2" w:semiHidden="1" w:unhideWhenUsed="1"/>
+    <w:lsdException w:name="Table List 3" w:semiHidden="1" w:unhideWhenUsed="1"/>
+    <w:lsdException w:name="Table List 4" w:semiHidden="1" w:unhideWhenUsed="1"/>
+    <w:lsdException w:name="Table List 5" w:semiHidden="1" w:unhideWhenUsed="1"/>
+    <w:lsdException w:name="Table List 6" w:semiHidden="1" w:unhideWhenUsed="1"/>
+    <w:lsdException w:name="Table List 7" w:semiHidden="1" w:unhideWhenUsed="1"/>
+    <w:lsdException w:name="Table List 8" w:semiHidden="1" w:unhideWhenUsed="1"/>
+    <w:lsdException w:name="Table 3D effects 1" w:semiHidden="1" w:unhideWhenUsed="1"/>
+    <w:lsdException w:name="Table 3D effects 2" w:semiHidden="1" w:unhideWhenUsed="1"/>
+    <w:lsdException w:name="Table 3D effects 3" w:semiHidden="1" w:unhideWhenUsed="1"/>
+    <w:lsdException w:name="Table Contemporary" w:semiHidden="1" w:unhideWhenUsed="1"/>
+    <w:lsdException w:name="Table Elegant" w:semiHidden="1" w:unhideWhenUsed="1"/>
+    <w:lsdException w:name="Table Professional" w:semiHidden="1" w:unhideWhenUsed="1"/>
+    <w:lsdException w:name="Table Subtle 1" w:semiHidden="1" w:unhideWhenUsed="1"/>
+    <w:lsdException w:name="Table Subtle 2" w:semiHidden="1" w:unhideWhenUsed="1"/>
+    <w:lsdException w:name="Table Web 1" w:semiHidden="1" w:unhideWhenUsed="1"/>
+    <w:lsdException w:name="Table Web 2" w:semiHidden="1" w:unhideWhenUsed="1"/>
+    <w:lsdException w:name="Table Web 3" w:semiHidden="1" w:unhideWhenUsed="1"/>
+    <w:lsdException w:name="Balloon Text" w:semiHidden="1" w:unhideWhenUsed="1"/>
+    <w:lsdException w:name="Table Grid" w:semiHidden="1" w:uiPriority="59" w:unhideWhenUsed="1"/>
+    <w:lsdException w:name="Table Theme" w:semiHidden="1" w:unhideWhenUsed="1"/>
+    <w:lsdException w:name="Placeholder Text" w:semiHidden="1"/>
+    <w:lsdException w:name="No Spacing" w:uiPriority="1" w:qFormat="1"/>
+    <w:lsdException w:name="Light Shading" w:uiPriority="60"/>
+    <w:lsdException w:name="Light List" w:uiPriority="61"/>
+    <w:lsdException w:name="Light Grid" w:uiPriority="62"/>
+    <w:lsdException w:name="Medium Shading 1" w:uiPriority="63"/>
+    <w:lsdException w:name="Medium Shading 2" w:uiPriority="64"/>
+    <w:lsdException w:name="Medium List 1" w:uiPriority="65"/>
+    <w:lsdException w:name="Medium List 2" w:uiPriority="66"/>
+    <w:lsdException w:name="Medium Grid 1" w:uiPriority="67"/>
+    <w:lsdException w:name="Medium Grid 2" w:uiPriority="68"/>
+    <w:lsdException w:name="Medium Grid 3" w:uiPriority="69"/>
+    <w:lsdException w:name="Dark List" w:uiPriority="70"/>
+    <w:lsdException w:name="Colorful Shading" w:uiPriority="71"/>
+    <w:lsdException w:name="Colorful List" w:uiPriority="72"/>
+    <w:lsdException w:name="Colorful Grid" w:uiPriority="73"/>
+    <w:lsdException w:name="Light Shading Accent 1" w:uiPriority="60"/>
+    <w:lsdException w:name="Light List Accent 1" w:uiPriority="61"/>
+    <w:lsdException w:name="Light Grid Accent 1" w:uiPriority="62"/>
+    <w:lsdException w:name="Medium Shading 1 Accent 1" w:uiPriority="63"/>
+    <w:lsdException w:name="Medium Shading 2 Accent 1" w:uiPriority="64"/>
+    <w:lsdException w:name="Medium List 1 Accent 1" w:uiPriority="65"/>
+    <w:lsdException w:name="Revision" w:semiHidden="1"/>
+    <w:lsdException w:name="List Paragraph" w:uiPriority="34" w:qFormat="1"/>
+    <w:lsdException w:name="Quote" w:uiPriority="29" w:qFormat="1"/>
+    <w:lsdException w:name="Intense Quote" w:uiPriority="30" w:qFormat="1"/>
+    <w:lsdException w:name="Medium List 2 Accent 1" w:uiPriority="66"/>
+    <w:lsdException w:name="Medium Grid 1 Accent 1" w:uiPriority="67"/>
+    <w:lsdException w:name="Medium Grid 2 Accent 1" w:uiPriority="68"/>
+    <w:lsdException w:name="Medium Grid 3 Accent 1" w:uiPriority="69"/>
+    <w:lsdException w:name="Dark List Accent 1" w:uiPriority="70"/>
+    <w:lsdException w:name="Colorful Shading Accent 1" w:uiPriority="71"/>
+    <w:lsdException w:name="Colorful List Accent 1" w:uiPriority="72"/>
+    <w:lsdException w:name="Colorful Grid Accent 1" w:uiPriority="73"/>
+    <w:lsdException w:name="Light Shading Accent 2" w:uiPriority="60"/>
+    <w:lsdException w:name="Light List Accent 2" w:uiPriority="61"/>
+    <w:lsdException w:name="Light Grid Accent 2" w:uiPriority="62"/>
+    <w:lsdException w:name="Medium Shading 1 Accent 2" w:uiPriority="63"/>
+    <w:lsdException w:name="Medium Shading 2 Accent 2" w:uiPriority="64"/>
+    <w:lsdException w:name="Medium List 1 Accent 2" w:uiPriority="65"/>
+    <w:lsdException w:name="Medium List 2 Accent 2" w:uiPriority="66"/>
+    <w:lsdException w:name="Medium Grid 1 Accent 2" w:uiPriority="67"/>
+    <w:lsdException w:name="Medium Grid 2 Accent 2" w:uiPriority="68"/>
+    <w:lsdException w:name="Medium Grid 3 Accent 2" w:uiPriority="69"/>
+    <w:lsdException w:name="Dark List Accent 2" w:uiPriority="70"/>
+    <w:lsdException w:name="Colorful Shading Accent 2" w:uiPriority="71"/>
+    <w:lsdException w:name="Colorful List Accent 2" w:uiPriority="72"/>
+    <w:lsdException w:name="Colorful Grid Accent 2" w:uiPriority="73"/>
+    <w:lsdException w:name="Light Shading Accent 3" w:uiPriority="60"/>
+    <w:lsdException w:name="Light List Accent 3" w:uiPriority="61"/>
+    <w:lsdException w:name="Light Grid Accent 3" w:uiPriority="62"/>
+    <w:lsdException w:name="Medium Shading 1 Accent 3" w:uiPriority="63"/>
+    <w:lsdException w:name="Medium Shading 2 Accent 3" w:uiPriority="64"/>
+    <w:lsdException w:name="Medium List 1 Accent 3" w:uiPriority="65"/>
+    <w:lsdException w:name="Medium List 2 Accent 3" w:uiPriority="66"/>
+    <w:lsdException w:name="Medium Grid 1 Accent 3" w:uiPriority="67"/>
+    <w:lsdException w:name="Medium Grid 2 Accent 3" w:uiPriority="68"/>
+    <w:lsdException w:name="Medium Grid 3 Accent 3" w:uiPriority="69"/>
+    <w:lsdException w:name="Dark List Accent 3" w:uiPriority="70"/>
+    <w:lsdException w:name="Colorful Shading Accent 3" w:uiPriority="71"/>
+    <w:lsdException w:name="Colorful List Accent 3" w:uiPriority="72"/>
+    <w:lsdException w:name="Colorful Grid Accent 3" w:uiPriority="73"/>
+    <w:lsdException w:name="Light Shading Accent 4" w:uiPriority="60"/>
+    <w:lsdException w:name="Light List Accent 4" w:uiPriority="61"/>
+    <w:lsdException w:name="Light Grid Accent 4" w:uiPriority="62"/>
+    <w:lsdException w:name="Medium Shading 1 Accent 4" w:uiPriority="63"/>
+    <w:lsdException w:name="Medium Shading 2 Accent 4" w:uiPriority="64"/>
+    <w:lsdException w:name="Medium List 1 Accent 4" w:uiPriority="65"/>
+    <w:lsdException w:name="Medium List 2 Accent 4" w:uiPriority="66"/>
+    <w:lsdException w:name="Medium Grid 1 Accent 4" w:uiPriority="67"/>
+    <w:lsdException w:name="Medium Grid 2 Accent 4" w:uiPriority="68"/>
+    <w:lsdException w:name="Medium Grid 3 Accent 4" w:uiPriority="69"/>
+    <w:lsdException w:name="Dark List Accent 4" w:uiPriority="70"/>
+    <w:lsdException w:name="Colorful Shading Accent 4" w:uiPriority="71"/>
+    <w:lsdException w:name="Colorful List Accent 4" w:uiPriority="72"/>
+    <w:lsdException w:name="Colorful Grid Accent 4" w:uiPriority="73"/>
+    <w:lsdException w:name="Light Shading Accent 5" w:uiPriority="60"/>
+    <w:lsdException w:name="Light List Accent 5" w:uiPriority="61"/>
+    <w:lsdException w:name="Light Grid Accent 5" w:uiPriority="62"/>
+    <w:lsdException w:name="Medium Shading 1 Accent 5" w:uiPriority="63"/>
+    <w:lsdException w:name="Medium Shading 2 Accent 5" w:uiPriority="64"/>
+    <w:lsdException w:name="Medium List 1 Accent 5" w:uiPriority="65"/>
+    <w:lsdException w:name="Medium List 2 Accent 5" w:uiPriority="66"/>
+    <w:lsdException w:name="Medium Grid 1 Accent 5" w:uiPriority="67"/>
+    <w:lsdException w:name="Medium Grid 2 Accent 5" w:uiPriority="68"/>
+    <w:lsdException w:name="Medium Grid 3 Accent 5" w:uiPriority="69"/>
+    <w:lsdException w:name="Dark List Accent 5" w:uiPriority="70"/>
+    <w:lsdException w:name="Colorful Shading Accent 5" w:uiPriority="71"/>
+    <w:lsdException w:name="Colorful List Accent 5" w:uiPriority="72"/>
+    <w:lsdException w:name="Colorful Grid Accent 5" w:uiPriority="73"/>
+    <w:lsdException w:name="Light Shading Accent 6" w:uiPriority="60"/>
+    <w:lsdException w:name="Light List Accent 6" w:uiPriority="61"/>
+    <w:lsdException w:name="Light Grid Accent 6" w:uiPriority="62"/>
+    <w:lsdException w:name="Medium Shading 1 Accent 6" w:uiPriority="63"/>
+    <w:lsdException w:name="Medium Shading 2 Accent 6" w:uiPriority="64"/>
+    <w:lsdException w:name="Medium List 1 Accent 6" w:uiPriority="65"/>
+    <w:lsdException w:name="Medium List 2 Accent 6" w:uiPriority="66"/>
+    <w:lsdException w:name="Medium Grid 1 Accent 6" w:uiPriority="67"/>
+    <w:lsdException w:name="Medium Grid 2 Accent 6" w:uiPriority="68"/>
+    <w:lsdException w:name="Medium Grid 3 Accent 6" w:uiPriority="69"/>
+    <w:lsdException w:name="Dark List Accent 6" w:uiPriority="70"/>
+    <w:lsdException w:name="Colorful Shading Accent 6" w:uiPriority="71"/>
+    <w:lsdException w:name="Colorful List Accent 6" w:uiPriority="72"/>
+    <w:lsdException w:name="Colorful Grid Accent 6" w:uiPriority="73"/>
+    <w:lsdException w:name="Subtle Emphasis" w:uiPriority="19" w:qFormat="1"/>
+    <w:lsdException w:name="Intense Emphasis" w:uiPriority="21" w:qFormat="1"/>
+    <w:lsdException w:name="Subtle Reference" w:uiPriority="31" w:qFormat="1"/>
+    <w:lsdException w:name="Intense Reference" w:uiPriority="32" w:qFormat="1"/>
+    <w:lsdException w:name="Book Title" w:uiPriority="33" w:qFormat="1"/>
+    <w:lsdException w:name="Bibliography" w:semiHidden="1" w:uiPriority="37" w:unhideWhenUsed="1"/>
+    <w:lsdException w:name="TOC Heading" w:semiHidden="1" w:uiPriority="39" w:unhideWhenUsed="1" w:qFormat="1"/>
+    <w:lsdException w:name="Plain Table 1" w:uiPriority="41"/>
+    <w:lsdException w:name="Plain Table 2" w:uiPriority="42"/>
+    <w:lsdException w:name="Plain Table 3" w:uiPriority="43"/>
+    <w:lsdException w:name="Plain Table 4" w:uiPriority="44"/>
+    <w:lsdException w:name="Plain Table 5" w:uiPriority="45"/>
+    <w:lsdException w:name="Grid Table Light" w:uiPriority="40"/>
+    <w:lsdException w:name="Grid Table 1 Light" w:uiPriority="46"/>
+    <w:lsdException w:name="Grid Table 2" w:uiPriority="47"/>
+    <w:lsdException w:name="Grid Table 3" w:uiPriority="48"/>
+    <w:lsdException w:name="Grid Table 4" w:uiPriority="49"/>
+    <w:lsdException w:name="Grid Table 5 Dark" w:uiPriority="50"/>
+    <w:lsdException w:name="Grid Table 6 Colorful" w:uiPriority="51"/>
+    <w:lsdException w:name="Grid Table 7 Colorful" w:uiPriority="52"/>
+    <w:lsdException w:name="Grid Table 1 Light Accent 1" w:uiPriority="46"/>
+    <w:lsdException w:name="Grid Table 2 Accent 1" w:uiPriority="47"/>
+    <w:lsdException w:name="Grid Table 3 Accent 1" w:uiPriority="48"/>
+    <w:lsdException w:name="Grid Table 4 Accent 1" w:uiPriority="49"/>
+    <w:lsdException w:name="Grid Table 5 Dark Accent 1" w:uiPriority="50"/>
+    <w:lsdException w:name="Grid Table 6 Colorful Accent 1" w:uiPriority="51"/>
+    <w:lsdException w:name="Grid Table 7 Colorful Accent 1" w:uiPriority="52"/>
+    <w:lsdException w:name="Grid Table 1 Light Accent 2" w:uiPriority="46"/>
+    <w:lsdException w:name="Grid Table 2 Accent 2" w:uiPriority="47"/>
+    <w:lsdException w:name="Grid Table 3 Accent 2" w:uiPriority="48"/>
+    <w:lsdException w:name="Grid Table 4 Accent 2" w:uiPriority="49"/>
+    <w:lsdException w:name="Grid Table 5 Dark Accent 2" w:uiPriority="50"/>
+    <w:lsdException w:name="Grid Table 6 Colorful Accent 2" w:uiPriority="51"/>
+    <w:lsdException w:name="Grid Table 7 Colorful Accent 2" w:uiPriority="52"/>
+    <w:lsdException w:name="Grid Table 1 Light Accent 3" w:uiPriority="46"/>
+    <w:lsdException w:name="Grid Table 2 Accent 3" w:uiPriority="47"/>
+    <w:lsdException w:name="Grid Table 3 Accent 3" w:uiPriority="48"/>
+    <w:lsdException w:name="Grid Table 4 Accent 3" w:uiPriority="49"/>
+    <w:lsdException w:name="Grid Table 5 Dark Accent 3" w:uiPriority="50"/>
+    <w:lsdException w:name="Grid Table 6 Colorful Accent 3" w:uiPriority="51"/>
+    <w:lsdException w:name="Grid Table 7 Colorful Accent 3" w:uiPriority="52"/>
+    <w:lsdException w:name="Grid Table 1 Light Accent 4" w:uiPriority="46"/>
+    <w:lsdException w:name="Grid Table 2 Accent 4" w:uiPriority="47"/>
+    <w:lsdException w:name="Grid Table 3 Accent 4" w:uiPriority="48"/>
+    <w:lsdException w:name="Grid Table 4 Accent 4" w:uiPriority="49"/>
+    <w:lsdException w:name="Grid Table 5 Dark Accent 4" w:uiPriority="50"/>
+    <w:lsdException w:name="Grid Table 6 Colorful Accent 4" w:uiPriority="51"/>
+    <w:lsdException w:name="Grid Table 7 Colorful Accent 4" w:uiPriority="52"/>
+    <w:lsdException w:name="Grid Table 1 Light Accent 5" w:uiPriority="46"/>
+    <w:lsdException w:name="Grid Table 2 Accent 5" w:uiPriority="47"/>
+    <w:lsdException w:name="Grid Table 3 Accent 5" w:uiPriority="48"/>
+    <w:lsdException w:name="Grid Table 4 Accent 5" w:uiPriority="49"/>
+    <w:lsdException w:name="Grid Table 5 Dark Accent 5" w:uiPriority="50"/>
+    <w:lsdException w:name="Grid Table 6 Colorful Accent 5" w:uiPriority="51"/>
+    <w:lsdException w:name="Grid Table 7 Colorful Accent 5" w:uiPriority="52"/>
+    <w:lsdException w:name="Grid Table 1 Light Accent 6" w:uiPriority="46"/>
+    <w:lsdException w:name="Grid Table 2 Accent 6" w:uiPriority="47"/>
+    <w:lsdException w:name="Grid Table 3 Accent 6" w:uiPriority="48"/>
+    <w:lsdException w:name="Grid Table 4 Accent 6" w:uiPriority="49"/>
+    <w:lsdException w:name="Grid Table 5 Dark Accent 6" w:uiPriority="50"/>
+    <w:lsdException w:name="Grid Table 6 Colorful Accent 6" w:uiPriority="51"/>
+    <w:lsdException w:name="Grid Table 7 Colorful Accent 6" w:uiPriority="52"/>
+    <w:lsdException w:name="List Table 1 Light" w:uiPriority="46"/>
+    <w:lsdException w:name="List Table 2" w:uiPriority="47"/>
+    <w:lsdException w:name="List Table 3" w:uiPriority="48"/>
+    <w:lsdException w:name="List Table 4" w:uiPriority="49"/>
+    <w:lsdException w:name="List Table 5 Dark" w:uiPriority="50"/>
+    <w:lsdException w:name="List Table 6 Colorful" w:uiPriority="51"/>
+    <w:lsdException w:name="List Table 7 Colorful" w:uiPriority="52"/>
+    <w:lsdException w:name="List Table 1 Light Accent 1" w:uiPriority="46"/>
+    <w:lsdException w:name="List Table 2 Accent 1" w:uiPriority="47"/>
+    <w:lsdException w:name="List Table 3 Accent 1" w:uiPriority="48"/>
+    <w:lsdException w:name="List Table 4 Accent 1" w:uiPriority="49"/>
+    <w:lsdException w:name="List Table 5 Dark Accent 1" w:uiPriority="50"/>
+    <w:lsdException w:name="List Table 6 Colorful Accent 1" w:uiPriority="51"/>
+    <w:lsdException w:name="List Table 7 Colorful Accent 1" w:uiPriority="52"/>
+    <w:lsdException w:name="List Table 1 Light Accent 2" w:uiPriority="46"/>
+    <w:lsdException w:name="List Table 2 Accent 2" w:uiPriority="47"/>
+    <w:lsdException w:name="List Table 3 Accent 2" w:uiPriority="48"/>
+    <w:lsdException w:name="List Table 4 Accent 2" w:uiPriority="49"/>
+    <w:lsdException w:name="List Table 5 Dark Accent 2" w:uiPriority="50"/>
+    <w:lsdException w:name="List Table 6 Colorful Accent 2" w:uiPriority="51"/>
+    <w:lsdException w:name="List Table 7 Colorful Accent 2" w:uiPriority="52"/>
+    <w:lsdException w:name="List Table 1 Light Accent 3" w:uiPriority="46"/>
+    <w:lsdException w:name="List Table 2 Accent 3" w:uiPriority="47"/>
+    <w:lsdException w:name="List Table 3 Accent 3" w:uiPriority="48"/>
+    <w:lsdException w:name="List Table 4 Accent 3" w:uiPriority="49"/>
+    <w:lsdException w:name="List Table 5 Dark Accent 3" w:uiPriority="50"/>
+    <w:lsdException w:name="List Table 6 Colorful Accent 3" w:uiPriority="51"/>
+    <w:lsdException w:name="List Table 7 Colorful Accent 3" w:uiPriority="52"/>
+    <w:lsdException w:name="List Table 1 Light Accent 4" w:uiPriority="46"/>
+    <w:lsdException w:name="List Table 2 Accent 4" w:uiPriority="47"/>
+    <w:lsdException w:name="List Table 3 Accent 4" w:uiPriority="48"/>
+    <w:lsdException w:name="List Table 4 Accent 4" w:uiPriority="49"/>
+    <w:lsdException w:name="List Table 5 Dark Accent 4" w:uiPriority="50"/>
+    <w:lsdException w:name="List Table 6 Colorful Accent 4" w:uiPriority="51"/>
+    <w:lsdException w:name="List Table 7 Colorful Accent 4" w:uiPriority="52"/>
+    <w:lsdException w:name="List Table 1 Light Accent 5" w:uiPriority="46"/>
+    <w:lsdException w:name="List Table 2 Accent 5" w:uiPriority="47"/>
+    <w:lsdException w:name="List Table 3 Accent 5" w:uiPriority="48"/>
+    <w:lsdException w:name="List Table 4 Accent 5" w:uiPriority="49"/>
+    <w:lsdException w:name="List Table 5 Dark Accent 5" w:uiPriority="50"/>
+    <w:lsdException w:name="List Table 6 Colorful Accent 5" w:uiPriority="51"/>
+    <w:lsdException w:name="List Table 7 Colorful Accent 5" w:uiPriority="52"/>
+    <w:lsdException w:name="List Table 1 Light Accent 6" w:uiPriority="46"/>
+    <w:lsdException w:name="List Table 2 Accent 6" w:uiPriority="47"/>
+    <w:lsdException w:name="List Table 3 Accent 6" w:uiPriority="48"/>
+    <w:lsdException w:name="List Table 4 Accent 6" w:uiPriority="49"/>
+    <w:lsdException w:name="List Table 5 Dark Accent 6" w:uiPriority="50"/>
+    <w:lsdException w:name="List Table 6 Colorful Accent 6" w:uiPriority="51"/>
+    <w:lsdException w:name="List Table 7 Colorful Accent 6" w:uiPriority="52"/>
+    <w:lsdException w:name="Mention" w:semiHidden="1" w:unhideWhenUsed="1"/>
+    <w:lsdException w:name="Smart Hyperlink" w:semiHidden="1" w:unhideWhenUsed="1"/>
+    <w:lsdException w:name="Hashtag" w:semiHidden="1" w:unhideWhenUsed="1"/>
+    <w:lsdException w:name="Unresolved Mention" w:semiHidden="1" w:unhideWhenUsed="1"/>
+    <w:lsdException w:name="Smart Link" w:semiHidden="1" w:unhideWhenUsed="1"/>
   </w:latentStyles>
   <w:style w:type="paragraph" w:default="1" w:styleId="Normal">
     <w:name w:val="Normal"/>
@@ -4280,7 +4717,6 @@
     <w:uiPriority w:val="99"/>
     <w:semiHidden/>
     <w:unhideWhenUsed/>
-    <w:qFormat/>
     <w:tblPr>
       <w:tblInd w:w="0" w:type="dxa"/>
       <w:tblCellMar>
@@ -4356,7 +4792,6 @@
       <w:spacing w:after="0" w:line="240" w:lineRule="auto"/>
     </w:pPr>
     <w:tblPr>
-      <w:tblInd w:w="0" w:type="dxa"/>
       <w:tblBorders>
         <w:top w:val="single" w:sz="4" w:space="0" w:color="000000" w:themeColor="text1"/>
         <w:left w:val="single" w:sz="4" w:space="0" w:color="000000" w:themeColor="text1"/>
@@ -4365,16 +4800,10 @@
         <w:insideH w:val="single" w:sz="4" w:space="0" w:color="000000" w:themeColor="text1"/>
         <w:insideV w:val="single" w:sz="4" w:space="0" w:color="000000" w:themeColor="text1"/>
       </w:tblBorders>
-      <w:tblCellMar>
-        <w:top w:w="0" w:type="dxa"/>
-        <w:left w:w="108" w:type="dxa"/>
-        <w:bottom w:w="0" w:type="dxa"/>
-        <w:right w:w="108" w:type="dxa"/>
-      </w:tblCellMar>
     </w:tblPr>
   </w:style>
-  <w:style w:type="table" w:customStyle="1" w:styleId="Sombreadoclaro">
-    <w:name w:val="Light Shading"/>
+  <w:style w:type="table" w:customStyle="1" w:styleId="Sombreadoclaro1">
+    <w:name w:val="Sombreado claro1"/>
     <w:basedOn w:val="Tablanormal"/>
     <w:uiPriority w:val="60"/>
     <w:rsid w:val="008E6D8C"/>
@@ -4387,17 +4816,10 @@
     <w:tblPr>
       <w:tblStyleRowBandSize w:val="1"/>
       <w:tblStyleColBandSize w:val="1"/>
-      <w:tblInd w:w="0" w:type="dxa"/>
       <w:tblBorders>
         <w:top w:val="single" w:sz="8" w:space="0" w:color="000000" w:themeColor="text1"/>
         <w:bottom w:val="single" w:sz="8" w:space="0" w:color="000000" w:themeColor="text1"/>
       </w:tblBorders>
-      <w:tblCellMar>
-        <w:top w:w="0" w:type="dxa"/>
-        <w:left w:w="108" w:type="dxa"/>
-        <w:bottom w:w="0" w:type="dxa"/>
-        <w:right w:w="108" w:type="dxa"/>
-      </w:tblCellMar>
     </w:tblPr>
     <w:tblStylePr w:type="firstRow">
       <w:pPr>
@@ -4476,8 +4898,8 @@
       </w:tcPr>
     </w:tblStylePr>
   </w:style>
-  <w:style w:type="table" w:customStyle="1" w:styleId="Sombreadoclaro-nfasis1">
-    <w:name w:val="Light Shading Accent 1"/>
+  <w:style w:type="table" w:customStyle="1" w:styleId="Sombreadoclaro-nfasis11">
+    <w:name w:val="Sombreado claro - Énfasis 11"/>
     <w:basedOn w:val="Tablanormal"/>
     <w:uiPriority w:val="60"/>
     <w:rsid w:val="008E6D8C"/>
@@ -4490,17 +4912,10 @@
     <w:tblPr>
       <w:tblStyleRowBandSize w:val="1"/>
       <w:tblStyleColBandSize w:val="1"/>
-      <w:tblInd w:w="0" w:type="dxa"/>
       <w:tblBorders>
         <w:top w:val="single" w:sz="8" w:space="0" w:color="4F81BD" w:themeColor="accent1"/>
         <w:bottom w:val="single" w:sz="8" w:space="0" w:color="4F81BD" w:themeColor="accent1"/>
       </w:tblBorders>
-      <w:tblCellMar>
-        <w:top w:w="0" w:type="dxa"/>
-        <w:left w:w="108" w:type="dxa"/>
-        <w:bottom w:w="0" w:type="dxa"/>
-        <w:right w:w="108" w:type="dxa"/>
-      </w:tblCellMar>
     </w:tblPr>
     <w:tblStylePr w:type="firstRow">
       <w:pPr>
@@ -4593,17 +5008,10 @@
     <w:tblPr>
       <w:tblStyleRowBandSize w:val="1"/>
       <w:tblStyleColBandSize w:val="1"/>
-      <w:tblInd w:w="0" w:type="dxa"/>
       <w:tblBorders>
         <w:top w:val="single" w:sz="8" w:space="0" w:color="C0504D" w:themeColor="accent2"/>
         <w:bottom w:val="single" w:sz="8" w:space="0" w:color="C0504D" w:themeColor="accent2"/>
       </w:tblBorders>
-      <w:tblCellMar>
-        <w:top w:w="0" w:type="dxa"/>
-        <w:left w:w="108" w:type="dxa"/>
-        <w:bottom w:w="0" w:type="dxa"/>
-        <w:right w:w="108" w:type="dxa"/>
-      </w:tblCellMar>
     </w:tblPr>
     <w:tblStylePr w:type="firstRow">
       <w:pPr>
@@ -4696,17 +5104,10 @@
     <w:tblPr>
       <w:tblStyleRowBandSize w:val="1"/>
       <w:tblStyleColBandSize w:val="1"/>
-      <w:tblInd w:w="0" w:type="dxa"/>
       <w:tblBorders>
         <w:top w:val="single" w:sz="8" w:space="0" w:color="9BBB59" w:themeColor="accent3"/>
         <w:bottom w:val="single" w:sz="8" w:space="0" w:color="9BBB59" w:themeColor="accent3"/>
       </w:tblBorders>
-      <w:tblCellMar>
-        <w:top w:w="0" w:type="dxa"/>
-        <w:left w:w="108" w:type="dxa"/>
-        <w:bottom w:w="0" w:type="dxa"/>
-        <w:right w:w="108" w:type="dxa"/>
-      </w:tblCellMar>
     </w:tblPr>
     <w:tblStylePr w:type="firstRow">
       <w:pPr>
@@ -4796,7 +5197,6 @@
     <w:tblPr>
       <w:tblStyleRowBandSize w:val="1"/>
       <w:tblStyleColBandSize w:val="1"/>
-      <w:tblInd w:w="0" w:type="dxa"/>
       <w:tblBorders>
         <w:top w:val="single" w:sz="8" w:space="0" w:color="78C0D4" w:themeColor="accent5" w:themeTint="BF"/>
         <w:left w:val="single" w:sz="8" w:space="0" w:color="78C0D4" w:themeColor="accent5" w:themeTint="BF"/>
@@ -4804,12 +5204,6 @@
         <w:right w:val="single" w:sz="8" w:space="0" w:color="78C0D4" w:themeColor="accent5" w:themeTint="BF"/>
         <w:insideH w:val="single" w:sz="8" w:space="0" w:color="78C0D4" w:themeColor="accent5" w:themeTint="BF"/>
       </w:tblBorders>
-      <w:tblCellMar>
-        <w:top w:w="0" w:type="dxa"/>
-        <w:left w:w="108" w:type="dxa"/>
-        <w:bottom w:w="0" w:type="dxa"/>
-        <w:right w:w="108" w:type="dxa"/>
-      </w:tblCellMar>
     </w:tblPr>
     <w:tblStylePr w:type="firstRow">
       <w:pPr>
@@ -4902,7 +5296,6 @@
     <w:tblPr>
       <w:tblStyleRowBandSize w:val="1"/>
       <w:tblStyleColBandSize w:val="1"/>
-      <w:tblInd w:w="0" w:type="dxa"/>
       <w:tblBorders>
         <w:top w:val="single" w:sz="8" w:space="0" w:color="8064A2" w:themeColor="accent4"/>
         <w:left w:val="single" w:sz="8" w:space="0" w:color="8064A2" w:themeColor="accent4"/>
@@ -4911,12 +5304,6 @@
         <w:insideH w:val="single" w:sz="8" w:space="0" w:color="8064A2" w:themeColor="accent4"/>
         <w:insideV w:val="single" w:sz="8" w:space="0" w:color="8064A2" w:themeColor="accent4"/>
       </w:tblBorders>
-      <w:tblCellMar>
-        <w:top w:w="0" w:type="dxa"/>
-        <w:left w:w="108" w:type="dxa"/>
-        <w:bottom w:w="0" w:type="dxa"/>
-        <w:right w:w="108" w:type="dxa"/>
-      </w:tblCellMar>
     </w:tblPr>
     <w:tblStylePr w:type="firstRow">
       <w:pPr>
@@ -5312,7 +5699,7 @@
 </file>
 
 <file path=customXml/itemProps1.xml><?xml version="1.0" encoding="utf-8"?>
-<ds:datastoreItem xmlns:ds="http://schemas.openxmlformats.org/officeDocument/2006/customXml" ds:itemID="{5A1B87D1-88AF-4CE2-BE5B-A22964ECBC3B}">
+<ds:datastoreItem xmlns:ds="http://schemas.openxmlformats.org/officeDocument/2006/customXml" ds:itemID="{2B0F84EC-0F23-4819-A7D6-D394805D0A78}">
   <ds:schemaRefs>
     <ds:schemaRef ds:uri="http://schemas.openxmlformats.org/officeDocument/2006/bibliography"/>
   </ds:schemaRefs>

</xml_diff>